<commit_message>
added ridge model analysis to submission
</commit_message>
<xml_diff>
--- a/submission/submission.docx
+++ b/submission/submission.docx
@@ -2631,7 +2631,6 @@
             <w:tcW w:w="4675" w:type="dxa"/>
           </w:tcPr>
           <w:p>
-            <w:bookmarkStart w:id="0" w:name="_GoBack"/>
             <w:r>
               <w:rPr>
                 <w:noProof/>
@@ -2679,7 +2678,6 @@
                 </wp:inline>
               </w:drawing>
             </w:r>
-            <w:bookmarkEnd w:id="0"/>
           </w:p>
         </w:tc>
         <w:tc>
@@ -2956,7 +2954,23 @@
           <w:sz w:val="25"/>
           <w:szCs w:val="25"/>
         </w:rPr>
-        <w:t xml:space="preserve"> and the model is likely not predicting well outside of </w:t>
+        <w:t xml:space="preserve"> and the model is likely </w:t>
+      </w:r>
+      <w:r>
+        <w:rPr>
+          <w:rFonts w:eastAsia="Times New Roman" w:cs="Arial"/>
+          <w:sz w:val="25"/>
+          <w:szCs w:val="25"/>
+        </w:rPr>
+        <w:t>not predicting</w:t>
+      </w:r>
+      <w:r>
+        <w:rPr>
+          <w:rFonts w:eastAsia="Times New Roman" w:cs="Arial"/>
+          <w:sz w:val="25"/>
+          <w:szCs w:val="25"/>
+        </w:rPr>
+        <w:t xml:space="preserve"> outside of </w:t>
       </w:r>
       <w:proofErr w:type="spellStart"/>
       <w:r>
@@ -2976,24 +2990,2729 @@
         </w:rPr>
         <w:t xml:space="preserve"> narrow range of influence.</w:t>
       </w:r>
-    </w:p>
-    <w:p>
-      <w:pPr>
-        <w:rPr>
-          <w:rFonts w:eastAsia="Times New Roman" w:cs="Arial"/>
-          <w:sz w:val="25"/>
-          <w:szCs w:val="25"/>
-        </w:rPr>
-      </w:pPr>
-    </w:p>
-    <w:p>
-      <w:pPr>
-        <w:rPr>
-          <w:rFonts w:eastAsia="Times New Roman" w:cs="Arial"/>
-          <w:sz w:val="25"/>
-          <w:szCs w:val="25"/>
-        </w:rPr>
-      </w:pPr>
+      <w:r>
+        <w:rPr>
+          <w:rFonts w:eastAsia="Times New Roman" w:cs="Arial"/>
+          <w:sz w:val="25"/>
+          <w:szCs w:val="25"/>
+        </w:rPr>
+        <w:t xml:space="preserve">   </w:t>
+      </w:r>
+    </w:p>
+    <w:p>
+      <w:pPr>
+        <w:rPr>
+          <w:rFonts w:eastAsia="Times New Roman" w:cs="Arial"/>
+          <w:sz w:val="25"/>
+          <w:szCs w:val="25"/>
+        </w:rPr>
+      </w:pPr>
+    </w:p>
+    <w:p>
+      <w:pPr>
+        <w:rPr>
+          <w:rFonts w:eastAsia="Times New Roman" w:cs="Arial"/>
+          <w:sz w:val="25"/>
+          <w:szCs w:val="25"/>
+        </w:rPr>
+      </w:pPr>
+      <w:r>
+        <w:rPr>
+          <w:rFonts w:eastAsia="Times New Roman" w:cs="Arial"/>
+          <w:sz w:val="25"/>
+          <w:szCs w:val="25"/>
+        </w:rPr>
+        <w:t>Looking at the collinearity of some of our continuous variables, we find there is some strong covariance within the dataset.</w:t>
+      </w:r>
+    </w:p>
+    <w:p>
+      <w:pPr>
+        <w:rPr>
+          <w:rFonts w:eastAsia="Times New Roman" w:cs="Arial"/>
+          <w:sz w:val="25"/>
+          <w:szCs w:val="25"/>
+        </w:rPr>
+      </w:pPr>
+    </w:p>
+    <w:tbl>
+      <w:tblPr>
+        <w:tblStyle w:val="TableGrid"/>
+        <w:tblW w:w="0" w:type="auto"/>
+        <w:tblBorders>
+          <w:top w:val="none" w:sz="0" w:space="0" w:color="auto"/>
+          <w:left w:val="none" w:sz="0" w:space="0" w:color="auto"/>
+          <w:bottom w:val="none" w:sz="0" w:space="0" w:color="auto"/>
+          <w:right w:val="none" w:sz="0" w:space="0" w:color="auto"/>
+          <w:insideH w:val="none" w:sz="0" w:space="0" w:color="auto"/>
+          <w:insideV w:val="none" w:sz="0" w:space="0" w:color="auto"/>
+        </w:tblBorders>
+        <w:tblLook w:val="04A0" w:firstRow="1" w:lastRow="0" w:firstColumn="1" w:lastColumn="0" w:noHBand="0" w:noVBand="1"/>
+      </w:tblPr>
+      <w:tblGrid>
+        <w:gridCol w:w="6745"/>
+        <w:gridCol w:w="4045"/>
+      </w:tblGrid>
+      <w:tr>
+        <w:tc>
+          <w:tcPr>
+            <w:tcW w:w="6745" w:type="dxa"/>
+            <w:tcBorders>
+              <w:bottom w:val="single" w:sz="4" w:space="0" w:color="auto"/>
+              <w:right w:val="single" w:sz="4" w:space="0" w:color="auto"/>
+            </w:tcBorders>
+            <w:vAlign w:val="center"/>
+          </w:tcPr>
+          <w:p>
+            <w:pPr>
+              <w:jc w:val="center"/>
+              <w:rPr>
+                <w:rFonts w:eastAsia="Times New Roman" w:cs="Arial"/>
+                <w:b/>
+                <w:sz w:val="25"/>
+                <w:szCs w:val="25"/>
+              </w:rPr>
+            </w:pPr>
+            <w:r>
+              <w:rPr>
+                <w:rFonts w:eastAsia="Times New Roman" w:cs="Arial"/>
+                <w:b/>
+                <w:sz w:val="25"/>
+                <w:szCs w:val="25"/>
+              </w:rPr>
+              <w:t>Column1: column</w:t>
+            </w:r>
+            <w:proofErr w:type="gramStart"/>
+            <w:r>
+              <w:rPr>
+                <w:rFonts w:eastAsia="Times New Roman" w:cs="Arial"/>
+                <w:b/>
+                <w:sz w:val="25"/>
+                <w:szCs w:val="25"/>
+              </w:rPr>
+              <w:t>2</w:t>
+            </w:r>
+            <w:r>
+              <w:rPr>
+                <w:rFonts w:eastAsia="Times New Roman" w:cs="Arial"/>
+                <w:b/>
+                <w:sz w:val="25"/>
+                <w:szCs w:val="25"/>
+              </w:rPr>
+              <w:t>:etc</w:t>
+            </w:r>
+            <w:proofErr w:type="gramEnd"/>
+            <w:r>
+              <w:rPr>
+                <w:rFonts w:eastAsia="Times New Roman" w:cs="Arial"/>
+                <w:b/>
+                <w:sz w:val="25"/>
+                <w:szCs w:val="25"/>
+              </w:rPr>
+              <w:t>…</w:t>
+            </w:r>
+          </w:p>
+        </w:tc>
+        <w:tc>
+          <w:tcPr>
+            <w:tcW w:w="4045" w:type="dxa"/>
+            <w:tcBorders>
+              <w:left w:val="single" w:sz="4" w:space="0" w:color="auto"/>
+              <w:bottom w:val="single" w:sz="4" w:space="0" w:color="auto"/>
+            </w:tcBorders>
+            <w:vAlign w:val="center"/>
+          </w:tcPr>
+          <w:p>
+            <w:pPr>
+              <w:tabs>
+                <w:tab w:val="left" w:pos="1540"/>
+              </w:tabs>
+              <w:jc w:val="center"/>
+              <w:rPr>
+                <w:rFonts w:eastAsia="Times New Roman" w:cs="Arial"/>
+                <w:b/>
+                <w:sz w:val="25"/>
+                <w:szCs w:val="25"/>
+              </w:rPr>
+            </w:pPr>
+            <w:r>
+              <w:rPr>
+                <w:rFonts w:eastAsia="Times New Roman" w:cs="Arial"/>
+                <w:b/>
+                <w:sz w:val="25"/>
+                <w:szCs w:val="25"/>
+              </w:rPr>
+              <w:t>Interaction p-value</w:t>
+            </w:r>
+          </w:p>
+        </w:tc>
+      </w:tr>
+      <w:tr>
+        <w:tc>
+          <w:tcPr>
+            <w:tcW w:w="6745" w:type="dxa"/>
+            <w:tcBorders>
+              <w:top w:val="single" w:sz="4" w:space="0" w:color="auto"/>
+              <w:right w:val="single" w:sz="4" w:space="0" w:color="auto"/>
+            </w:tcBorders>
+            <w:vAlign w:val="center"/>
+          </w:tcPr>
+          <w:p>
+            <w:pPr>
+              <w:pStyle w:val="HTMLPreformatted"/>
+              <w:jc w:val="center"/>
+              <w:rPr>
+                <w:rFonts w:ascii="Monaco" w:hAnsi="Monaco"/>
+                <w:color w:val="000000"/>
+                <w:sz w:val="18"/>
+                <w:szCs w:val="18"/>
+              </w:rPr>
+            </w:pPr>
+            <w:r>
+              <w:rPr>
+                <w:rFonts w:ascii="Monaco" w:hAnsi="Monaco"/>
+                <w:color w:val="000000"/>
+                <w:sz w:val="18"/>
+                <w:szCs w:val="18"/>
+              </w:rPr>
+              <w:t>x1</w:t>
+            </w:r>
+            <w:proofErr w:type="gramStart"/>
+            <w:r>
+              <w:rPr>
+                <w:rFonts w:ascii="Monaco" w:hAnsi="Monaco"/>
+                <w:color w:val="000000"/>
+                <w:sz w:val="18"/>
+                <w:szCs w:val="18"/>
+              </w:rPr>
+              <w:t>stflrsf:yearremodadd</w:t>
+            </w:r>
+            <w:proofErr w:type="gramEnd"/>
+            <w:r>
+              <w:rPr>
+                <w:rFonts w:ascii="Monaco" w:hAnsi="Monaco"/>
+                <w:color w:val="000000"/>
+                <w:sz w:val="18"/>
+                <w:szCs w:val="18"/>
+              </w:rPr>
+              <w:t>:x2ndflrsf:garageyrblt:overallqual</w:t>
+            </w:r>
+          </w:p>
+        </w:tc>
+        <w:tc>
+          <w:tcPr>
+            <w:tcW w:w="4045" w:type="dxa"/>
+            <w:tcBorders>
+              <w:top w:val="single" w:sz="4" w:space="0" w:color="auto"/>
+              <w:left w:val="single" w:sz="4" w:space="0" w:color="auto"/>
+            </w:tcBorders>
+            <w:vAlign w:val="center"/>
+          </w:tcPr>
+          <w:p>
+            <w:pPr>
+              <w:pStyle w:val="HTMLPreformatted"/>
+              <w:jc w:val="center"/>
+              <w:rPr>
+                <w:rFonts w:ascii="Monaco" w:hAnsi="Monaco"/>
+                <w:color w:val="000000"/>
+                <w:sz w:val="18"/>
+                <w:szCs w:val="18"/>
+              </w:rPr>
+            </w:pPr>
+            <w:r>
+              <w:rPr>
+                <w:rFonts w:ascii="Monaco" w:hAnsi="Monaco"/>
+                <w:color w:val="000000"/>
+                <w:sz w:val="18"/>
+                <w:szCs w:val="18"/>
+              </w:rPr>
+              <w:t>0</w:t>
+            </w:r>
+            <w:r>
+              <w:rPr>
+                <w:rFonts w:ascii="Monaco" w:hAnsi="Monaco"/>
+                <w:color w:val="000000"/>
+                <w:sz w:val="18"/>
+                <w:szCs w:val="18"/>
+              </w:rPr>
+              <w:t>.0002192613</w:t>
+            </w:r>
+          </w:p>
+        </w:tc>
+      </w:tr>
+      <w:tr>
+        <w:tc>
+          <w:tcPr>
+            <w:tcW w:w="6745" w:type="dxa"/>
+            <w:tcBorders>
+              <w:right w:val="single" w:sz="4" w:space="0" w:color="auto"/>
+            </w:tcBorders>
+            <w:vAlign w:val="center"/>
+          </w:tcPr>
+          <w:p>
+            <w:pPr>
+              <w:jc w:val="center"/>
+              <w:rPr>
+                <w:rFonts w:eastAsia="Times New Roman" w:cs="Arial"/>
+                <w:sz w:val="25"/>
+                <w:szCs w:val="25"/>
+              </w:rPr>
+            </w:pPr>
+            <w:r>
+              <w:rPr>
+                <w:rFonts w:ascii="Monaco" w:hAnsi="Monaco"/>
+                <w:color w:val="000000"/>
+                <w:sz w:val="18"/>
+                <w:szCs w:val="18"/>
+              </w:rPr>
+              <w:t>x1</w:t>
+            </w:r>
+            <w:proofErr w:type="gramStart"/>
+            <w:r>
+              <w:rPr>
+                <w:rFonts w:ascii="Monaco" w:hAnsi="Monaco"/>
+                <w:color w:val="000000"/>
+                <w:sz w:val="18"/>
+                <w:szCs w:val="18"/>
+              </w:rPr>
+              <w:t>stflrsf:yearremodadd</w:t>
+            </w:r>
+            <w:proofErr w:type="gramEnd"/>
+          </w:p>
+        </w:tc>
+        <w:tc>
+          <w:tcPr>
+            <w:tcW w:w="4045" w:type="dxa"/>
+            <w:tcBorders>
+              <w:left w:val="single" w:sz="4" w:space="0" w:color="auto"/>
+            </w:tcBorders>
+            <w:vAlign w:val="center"/>
+          </w:tcPr>
+          <w:p>
+            <w:pPr>
+              <w:jc w:val="center"/>
+              <w:rPr>
+                <w:rFonts w:eastAsia="Times New Roman" w:cs="Arial"/>
+                <w:sz w:val="25"/>
+                <w:szCs w:val="25"/>
+              </w:rPr>
+            </w:pPr>
+            <w:r>
+              <w:rPr>
+                <w:rFonts w:ascii="Monaco" w:hAnsi="Monaco"/>
+                <w:color w:val="000000"/>
+                <w:sz w:val="18"/>
+                <w:szCs w:val="18"/>
+              </w:rPr>
+              <w:t>0.</w:t>
+            </w:r>
+            <w:r>
+              <w:rPr>
+                <w:rFonts w:ascii="Monaco" w:hAnsi="Monaco"/>
+                <w:color w:val="000000"/>
+                <w:sz w:val="18"/>
+                <w:szCs w:val="18"/>
+              </w:rPr>
+              <w:t>0015975620</w:t>
+            </w:r>
+          </w:p>
+        </w:tc>
+      </w:tr>
+      <w:tr>
+        <w:tc>
+          <w:tcPr>
+            <w:tcW w:w="6745" w:type="dxa"/>
+            <w:tcBorders>
+              <w:right w:val="single" w:sz="4" w:space="0" w:color="auto"/>
+            </w:tcBorders>
+            <w:vAlign w:val="center"/>
+          </w:tcPr>
+          <w:p>
+            <w:pPr>
+              <w:jc w:val="center"/>
+              <w:rPr>
+                <w:rFonts w:eastAsia="Times New Roman" w:cs="Arial"/>
+                <w:sz w:val="25"/>
+                <w:szCs w:val="25"/>
+              </w:rPr>
+            </w:pPr>
+            <w:r>
+              <w:rPr>
+                <w:rFonts w:ascii="Monaco" w:hAnsi="Monaco"/>
+                <w:color w:val="000000"/>
+                <w:sz w:val="18"/>
+                <w:szCs w:val="18"/>
+              </w:rPr>
+              <w:t>x1</w:t>
+            </w:r>
+            <w:proofErr w:type="gramStart"/>
+            <w:r>
+              <w:rPr>
+                <w:rFonts w:ascii="Monaco" w:hAnsi="Monaco"/>
+                <w:color w:val="000000"/>
+                <w:sz w:val="18"/>
+                <w:szCs w:val="18"/>
+              </w:rPr>
+              <w:t>stflrsf:garageyrblt</w:t>
+            </w:r>
+            <w:proofErr w:type="gramEnd"/>
+          </w:p>
+        </w:tc>
+        <w:tc>
+          <w:tcPr>
+            <w:tcW w:w="4045" w:type="dxa"/>
+            <w:tcBorders>
+              <w:left w:val="single" w:sz="4" w:space="0" w:color="auto"/>
+            </w:tcBorders>
+            <w:vAlign w:val="center"/>
+          </w:tcPr>
+          <w:p>
+            <w:pPr>
+              <w:pStyle w:val="HTMLPreformatted"/>
+              <w:jc w:val="center"/>
+              <w:rPr>
+                <w:rFonts w:ascii="Monaco" w:hAnsi="Monaco"/>
+                <w:color w:val="000000"/>
+                <w:sz w:val="18"/>
+                <w:szCs w:val="18"/>
+              </w:rPr>
+            </w:pPr>
+            <w:r>
+              <w:rPr>
+                <w:rFonts w:ascii="Monaco" w:hAnsi="Monaco"/>
+                <w:color w:val="000000"/>
+                <w:sz w:val="18"/>
+                <w:szCs w:val="18"/>
+              </w:rPr>
+              <w:t>0.0016296621</w:t>
+            </w:r>
+          </w:p>
+        </w:tc>
+      </w:tr>
+      <w:tr>
+        <w:tc>
+          <w:tcPr>
+            <w:tcW w:w="6745" w:type="dxa"/>
+            <w:tcBorders>
+              <w:right w:val="single" w:sz="4" w:space="0" w:color="auto"/>
+            </w:tcBorders>
+            <w:vAlign w:val="center"/>
+          </w:tcPr>
+          <w:p>
+            <w:pPr>
+              <w:jc w:val="center"/>
+              <w:rPr>
+                <w:rFonts w:eastAsia="Times New Roman" w:cs="Arial"/>
+                <w:sz w:val="25"/>
+                <w:szCs w:val="25"/>
+              </w:rPr>
+            </w:pPr>
+            <w:r>
+              <w:rPr>
+                <w:rFonts w:ascii="Monaco" w:hAnsi="Monaco"/>
+                <w:color w:val="000000"/>
+                <w:sz w:val="18"/>
+                <w:szCs w:val="18"/>
+              </w:rPr>
+              <w:t>x1</w:t>
+            </w:r>
+            <w:proofErr w:type="gramStart"/>
+            <w:r>
+              <w:rPr>
+                <w:rFonts w:ascii="Monaco" w:hAnsi="Monaco"/>
+                <w:color w:val="000000"/>
+                <w:sz w:val="18"/>
+                <w:szCs w:val="18"/>
+              </w:rPr>
+              <w:t>stflrsf:lotarea</w:t>
+            </w:r>
+            <w:proofErr w:type="gramEnd"/>
+          </w:p>
+        </w:tc>
+        <w:tc>
+          <w:tcPr>
+            <w:tcW w:w="4045" w:type="dxa"/>
+            <w:tcBorders>
+              <w:left w:val="single" w:sz="4" w:space="0" w:color="auto"/>
+            </w:tcBorders>
+            <w:vAlign w:val="center"/>
+          </w:tcPr>
+          <w:p>
+            <w:pPr>
+              <w:jc w:val="center"/>
+              <w:rPr>
+                <w:rFonts w:eastAsia="Times New Roman" w:cs="Arial"/>
+                <w:sz w:val="25"/>
+                <w:szCs w:val="25"/>
+              </w:rPr>
+            </w:pPr>
+            <w:r>
+              <w:rPr>
+                <w:rFonts w:ascii="Monaco" w:hAnsi="Monaco"/>
+                <w:color w:val="000000"/>
+                <w:sz w:val="18"/>
+                <w:szCs w:val="18"/>
+              </w:rPr>
+              <w:t>0.0034951131</w:t>
+            </w:r>
+          </w:p>
+        </w:tc>
+      </w:tr>
+      <w:tr>
+        <w:tc>
+          <w:tcPr>
+            <w:tcW w:w="6745" w:type="dxa"/>
+            <w:tcBorders>
+              <w:right w:val="single" w:sz="4" w:space="0" w:color="auto"/>
+            </w:tcBorders>
+            <w:vAlign w:val="center"/>
+          </w:tcPr>
+          <w:p>
+            <w:pPr>
+              <w:jc w:val="center"/>
+              <w:rPr>
+                <w:rFonts w:eastAsia="Times New Roman" w:cs="Arial"/>
+                <w:sz w:val="25"/>
+                <w:szCs w:val="25"/>
+              </w:rPr>
+            </w:pPr>
+            <w:proofErr w:type="gramStart"/>
+            <w:r>
+              <w:rPr>
+                <w:rFonts w:ascii="Monaco" w:hAnsi="Monaco"/>
+                <w:color w:val="000000"/>
+                <w:sz w:val="18"/>
+                <w:szCs w:val="18"/>
+              </w:rPr>
+              <w:t>lotarea:yearremodadd</w:t>
+            </w:r>
+            <w:proofErr w:type="gramEnd"/>
+            <w:r>
+              <w:rPr>
+                <w:rFonts w:ascii="Monaco" w:hAnsi="Monaco"/>
+                <w:color w:val="000000"/>
+                <w:sz w:val="18"/>
+                <w:szCs w:val="18"/>
+              </w:rPr>
+              <w:t>:x2ndflrsf:overallqual</w:t>
+            </w:r>
+          </w:p>
+        </w:tc>
+        <w:tc>
+          <w:tcPr>
+            <w:tcW w:w="4045" w:type="dxa"/>
+            <w:tcBorders>
+              <w:left w:val="single" w:sz="4" w:space="0" w:color="auto"/>
+            </w:tcBorders>
+            <w:vAlign w:val="center"/>
+          </w:tcPr>
+          <w:p>
+            <w:pPr>
+              <w:jc w:val="center"/>
+              <w:rPr>
+                <w:rFonts w:eastAsia="Times New Roman" w:cs="Arial"/>
+                <w:sz w:val="25"/>
+                <w:szCs w:val="25"/>
+              </w:rPr>
+            </w:pPr>
+            <w:r>
+              <w:rPr>
+                <w:rFonts w:ascii="Monaco" w:hAnsi="Monaco"/>
+                <w:color w:val="000000"/>
+                <w:sz w:val="18"/>
+                <w:szCs w:val="18"/>
+              </w:rPr>
+              <w:t>0.</w:t>
+            </w:r>
+            <w:r>
+              <w:rPr>
+                <w:rFonts w:ascii="Monaco" w:hAnsi="Monaco"/>
+                <w:color w:val="000000"/>
+                <w:sz w:val="18"/>
+                <w:szCs w:val="18"/>
+              </w:rPr>
+              <w:t>0052057902</w:t>
+            </w:r>
+          </w:p>
+        </w:tc>
+      </w:tr>
+      <w:tr>
+        <w:tc>
+          <w:tcPr>
+            <w:tcW w:w="6745" w:type="dxa"/>
+            <w:tcBorders>
+              <w:right w:val="single" w:sz="4" w:space="0" w:color="auto"/>
+            </w:tcBorders>
+            <w:vAlign w:val="center"/>
+          </w:tcPr>
+          <w:p>
+            <w:pPr>
+              <w:jc w:val="center"/>
+              <w:rPr>
+                <w:rFonts w:eastAsia="Times New Roman" w:cs="Arial"/>
+                <w:sz w:val="25"/>
+                <w:szCs w:val="25"/>
+              </w:rPr>
+            </w:pPr>
+            <w:r>
+              <w:rPr>
+                <w:rFonts w:ascii="Monaco" w:hAnsi="Monaco"/>
+                <w:color w:val="000000"/>
+                <w:sz w:val="18"/>
+                <w:szCs w:val="18"/>
+              </w:rPr>
+              <w:t>x1</w:t>
+            </w:r>
+            <w:proofErr w:type="gramStart"/>
+            <w:r>
+              <w:rPr>
+                <w:rFonts w:ascii="Monaco" w:hAnsi="Monaco"/>
+                <w:color w:val="000000"/>
+                <w:sz w:val="18"/>
+                <w:szCs w:val="18"/>
+              </w:rPr>
+              <w:t>stflrsf:lotarea</w:t>
+            </w:r>
+            <w:proofErr w:type="gramEnd"/>
+            <w:r>
+              <w:rPr>
+                <w:rFonts w:ascii="Monaco" w:hAnsi="Monaco"/>
+                <w:color w:val="000000"/>
+                <w:sz w:val="18"/>
+                <w:szCs w:val="18"/>
+              </w:rPr>
+              <w:t>:yearremodadd</w:t>
+            </w:r>
+          </w:p>
+        </w:tc>
+        <w:tc>
+          <w:tcPr>
+            <w:tcW w:w="4045" w:type="dxa"/>
+            <w:tcBorders>
+              <w:left w:val="single" w:sz="4" w:space="0" w:color="auto"/>
+            </w:tcBorders>
+            <w:vAlign w:val="center"/>
+          </w:tcPr>
+          <w:p>
+            <w:pPr>
+              <w:jc w:val="center"/>
+              <w:rPr>
+                <w:rFonts w:eastAsia="Times New Roman" w:cs="Arial"/>
+                <w:sz w:val="25"/>
+                <w:szCs w:val="25"/>
+              </w:rPr>
+            </w:pPr>
+            <w:r>
+              <w:rPr>
+                <w:rFonts w:ascii="Monaco" w:hAnsi="Monaco"/>
+                <w:color w:val="000000"/>
+                <w:sz w:val="18"/>
+                <w:szCs w:val="18"/>
+              </w:rPr>
+              <w:t>0.</w:t>
+            </w:r>
+            <w:r>
+              <w:rPr>
+                <w:rFonts w:ascii="Monaco" w:hAnsi="Monaco"/>
+                <w:color w:val="000000"/>
+                <w:sz w:val="18"/>
+                <w:szCs w:val="18"/>
+              </w:rPr>
+              <w:t>0056872233</w:t>
+            </w:r>
+          </w:p>
+        </w:tc>
+      </w:tr>
+      <w:tr>
+        <w:tc>
+          <w:tcPr>
+            <w:tcW w:w="6745" w:type="dxa"/>
+            <w:tcBorders>
+              <w:right w:val="single" w:sz="4" w:space="0" w:color="auto"/>
+            </w:tcBorders>
+            <w:vAlign w:val="center"/>
+          </w:tcPr>
+          <w:p>
+            <w:pPr>
+              <w:jc w:val="center"/>
+              <w:rPr>
+                <w:rFonts w:eastAsia="Times New Roman" w:cs="Arial"/>
+                <w:sz w:val="25"/>
+                <w:szCs w:val="25"/>
+              </w:rPr>
+            </w:pPr>
+            <w:proofErr w:type="gramStart"/>
+            <w:r>
+              <w:rPr>
+                <w:rFonts w:ascii="Monaco" w:hAnsi="Monaco"/>
+                <w:color w:val="000000"/>
+                <w:sz w:val="18"/>
+                <w:szCs w:val="18"/>
+              </w:rPr>
+              <w:t>lotarea:yearremodadd</w:t>
+            </w:r>
+            <w:proofErr w:type="gramEnd"/>
+            <w:r>
+              <w:rPr>
+                <w:rFonts w:ascii="Monaco" w:hAnsi="Monaco"/>
+                <w:color w:val="000000"/>
+                <w:sz w:val="18"/>
+                <w:szCs w:val="18"/>
+              </w:rPr>
+              <w:t>:x2ndflrsf:garageyrblt:overallqual</w:t>
+            </w:r>
+          </w:p>
+        </w:tc>
+        <w:tc>
+          <w:tcPr>
+            <w:tcW w:w="4045" w:type="dxa"/>
+            <w:tcBorders>
+              <w:left w:val="single" w:sz="4" w:space="0" w:color="auto"/>
+            </w:tcBorders>
+            <w:vAlign w:val="center"/>
+          </w:tcPr>
+          <w:p>
+            <w:pPr>
+              <w:pStyle w:val="HTMLPreformatted"/>
+              <w:jc w:val="center"/>
+              <w:rPr>
+                <w:rFonts w:ascii="Monaco" w:hAnsi="Monaco"/>
+                <w:color w:val="000000"/>
+                <w:sz w:val="18"/>
+                <w:szCs w:val="18"/>
+              </w:rPr>
+            </w:pPr>
+            <w:r>
+              <w:rPr>
+                <w:rFonts w:ascii="Monaco" w:hAnsi="Monaco"/>
+                <w:color w:val="000000"/>
+                <w:sz w:val="18"/>
+                <w:szCs w:val="18"/>
+              </w:rPr>
+              <w:t>0.0063110126</w:t>
+            </w:r>
+          </w:p>
+        </w:tc>
+      </w:tr>
+      <w:tr>
+        <w:tc>
+          <w:tcPr>
+            <w:tcW w:w="6745" w:type="dxa"/>
+            <w:tcBorders>
+              <w:right w:val="single" w:sz="4" w:space="0" w:color="auto"/>
+            </w:tcBorders>
+            <w:vAlign w:val="center"/>
+          </w:tcPr>
+          <w:p>
+            <w:pPr>
+              <w:jc w:val="center"/>
+              <w:rPr>
+                <w:rFonts w:eastAsia="Times New Roman" w:cs="Arial"/>
+                <w:sz w:val="25"/>
+                <w:szCs w:val="25"/>
+              </w:rPr>
+            </w:pPr>
+            <w:r>
+              <w:rPr>
+                <w:rFonts w:ascii="Monaco" w:hAnsi="Monaco"/>
+                <w:color w:val="000000"/>
+                <w:sz w:val="18"/>
+                <w:szCs w:val="18"/>
+              </w:rPr>
+              <w:t>x1</w:t>
+            </w:r>
+            <w:proofErr w:type="gramStart"/>
+            <w:r>
+              <w:rPr>
+                <w:rFonts w:ascii="Monaco" w:hAnsi="Monaco"/>
+                <w:color w:val="000000"/>
+                <w:sz w:val="18"/>
+                <w:szCs w:val="18"/>
+              </w:rPr>
+              <w:t>stflrsf:lotarea</w:t>
+            </w:r>
+            <w:proofErr w:type="gramEnd"/>
+            <w:r>
+              <w:rPr>
+                <w:rFonts w:ascii="Monaco" w:hAnsi="Monaco"/>
+                <w:color w:val="000000"/>
+                <w:sz w:val="18"/>
+                <w:szCs w:val="18"/>
+              </w:rPr>
+              <w:t>:garageyrblt</w:t>
+            </w:r>
+          </w:p>
+        </w:tc>
+        <w:tc>
+          <w:tcPr>
+            <w:tcW w:w="4045" w:type="dxa"/>
+            <w:tcBorders>
+              <w:left w:val="single" w:sz="4" w:space="0" w:color="auto"/>
+            </w:tcBorders>
+            <w:vAlign w:val="center"/>
+          </w:tcPr>
+          <w:p>
+            <w:pPr>
+              <w:pStyle w:val="HTMLPreformatted"/>
+              <w:jc w:val="center"/>
+              <w:rPr>
+                <w:rFonts w:ascii="Monaco" w:hAnsi="Monaco"/>
+                <w:color w:val="000000"/>
+                <w:sz w:val="18"/>
+                <w:szCs w:val="18"/>
+              </w:rPr>
+            </w:pPr>
+            <w:r>
+              <w:rPr>
+                <w:rFonts w:ascii="Monaco" w:hAnsi="Monaco"/>
+                <w:color w:val="000000"/>
+                <w:sz w:val="18"/>
+                <w:szCs w:val="18"/>
+              </w:rPr>
+              <w:t>0.0068042593</w:t>
+            </w:r>
+          </w:p>
+        </w:tc>
+      </w:tr>
+      <w:tr>
+        <w:tc>
+          <w:tcPr>
+            <w:tcW w:w="6745" w:type="dxa"/>
+            <w:tcBorders>
+              <w:right w:val="single" w:sz="4" w:space="0" w:color="auto"/>
+            </w:tcBorders>
+            <w:vAlign w:val="center"/>
+          </w:tcPr>
+          <w:p>
+            <w:pPr>
+              <w:jc w:val="center"/>
+              <w:rPr>
+                <w:rFonts w:eastAsia="Times New Roman" w:cs="Arial"/>
+                <w:sz w:val="25"/>
+                <w:szCs w:val="25"/>
+              </w:rPr>
+            </w:pPr>
+            <w:proofErr w:type="spellStart"/>
+            <w:proofErr w:type="gramStart"/>
+            <w:r>
+              <w:rPr>
+                <w:rFonts w:ascii="Monaco" w:hAnsi="Monaco"/>
+                <w:color w:val="000000"/>
+                <w:sz w:val="18"/>
+                <w:szCs w:val="18"/>
+              </w:rPr>
+              <w:t>lotarea:yearremodadd</w:t>
+            </w:r>
+            <w:proofErr w:type="gramEnd"/>
+            <w:r>
+              <w:rPr>
+                <w:rFonts w:ascii="Monaco" w:hAnsi="Monaco"/>
+                <w:color w:val="000000"/>
+                <w:sz w:val="18"/>
+                <w:szCs w:val="18"/>
+              </w:rPr>
+              <w:t>:garagearea:garageyrblt</w:t>
+            </w:r>
+            <w:proofErr w:type="spellEnd"/>
+          </w:p>
+        </w:tc>
+        <w:tc>
+          <w:tcPr>
+            <w:tcW w:w="4045" w:type="dxa"/>
+            <w:tcBorders>
+              <w:left w:val="single" w:sz="4" w:space="0" w:color="auto"/>
+            </w:tcBorders>
+            <w:vAlign w:val="center"/>
+          </w:tcPr>
+          <w:p>
+            <w:pPr>
+              <w:pStyle w:val="HTMLPreformatted"/>
+              <w:jc w:val="center"/>
+              <w:rPr>
+                <w:rFonts w:ascii="Monaco" w:hAnsi="Monaco"/>
+                <w:color w:val="000000"/>
+                <w:sz w:val="18"/>
+                <w:szCs w:val="18"/>
+              </w:rPr>
+            </w:pPr>
+            <w:r>
+              <w:rPr>
+                <w:rFonts w:ascii="Monaco" w:hAnsi="Monaco"/>
+                <w:color w:val="000000"/>
+                <w:sz w:val="18"/>
+                <w:szCs w:val="18"/>
+              </w:rPr>
+              <w:t>0.0069827554</w:t>
+            </w:r>
+          </w:p>
+        </w:tc>
+      </w:tr>
+      <w:tr>
+        <w:tc>
+          <w:tcPr>
+            <w:tcW w:w="6745" w:type="dxa"/>
+            <w:tcBorders>
+              <w:right w:val="single" w:sz="4" w:space="0" w:color="auto"/>
+            </w:tcBorders>
+            <w:vAlign w:val="center"/>
+          </w:tcPr>
+          <w:p>
+            <w:pPr>
+              <w:jc w:val="center"/>
+              <w:rPr>
+                <w:rFonts w:eastAsia="Times New Roman" w:cs="Arial"/>
+                <w:sz w:val="25"/>
+                <w:szCs w:val="25"/>
+              </w:rPr>
+            </w:pPr>
+            <w:r>
+              <w:rPr>
+                <w:rFonts w:ascii="Monaco" w:hAnsi="Monaco"/>
+                <w:color w:val="000000"/>
+                <w:sz w:val="18"/>
+                <w:szCs w:val="18"/>
+              </w:rPr>
+              <w:t>x1</w:t>
+            </w:r>
+            <w:proofErr w:type="gramStart"/>
+            <w:r>
+              <w:rPr>
+                <w:rFonts w:ascii="Monaco" w:hAnsi="Monaco"/>
+                <w:color w:val="000000"/>
+                <w:sz w:val="18"/>
+                <w:szCs w:val="18"/>
+              </w:rPr>
+              <w:t>stflrsf:lotarea</w:t>
+            </w:r>
+            <w:proofErr w:type="gramEnd"/>
+            <w:r>
+              <w:rPr>
+                <w:rFonts w:ascii="Monaco" w:hAnsi="Monaco"/>
+                <w:color w:val="000000"/>
+                <w:sz w:val="18"/>
+                <w:szCs w:val="18"/>
+              </w:rPr>
+              <w:t>:yearremodadd:garageyrblt</w:t>
+            </w:r>
+          </w:p>
+        </w:tc>
+        <w:tc>
+          <w:tcPr>
+            <w:tcW w:w="4045" w:type="dxa"/>
+            <w:tcBorders>
+              <w:left w:val="single" w:sz="4" w:space="0" w:color="auto"/>
+            </w:tcBorders>
+            <w:vAlign w:val="center"/>
+          </w:tcPr>
+          <w:p>
+            <w:pPr>
+              <w:jc w:val="center"/>
+              <w:rPr>
+                <w:rFonts w:eastAsia="Times New Roman" w:cs="Arial"/>
+                <w:sz w:val="25"/>
+                <w:szCs w:val="25"/>
+              </w:rPr>
+            </w:pPr>
+            <w:r>
+              <w:rPr>
+                <w:rFonts w:ascii="Monaco" w:hAnsi="Monaco"/>
+                <w:color w:val="000000"/>
+                <w:sz w:val="18"/>
+                <w:szCs w:val="18"/>
+              </w:rPr>
+              <w:t>0.0092279787</w:t>
+            </w:r>
+          </w:p>
+        </w:tc>
+      </w:tr>
+      <w:tr>
+        <w:tc>
+          <w:tcPr>
+            <w:tcW w:w="6745" w:type="dxa"/>
+            <w:tcBorders>
+              <w:right w:val="single" w:sz="4" w:space="0" w:color="auto"/>
+            </w:tcBorders>
+            <w:vAlign w:val="center"/>
+          </w:tcPr>
+          <w:p>
+            <w:pPr>
+              <w:jc w:val="center"/>
+              <w:rPr>
+                <w:rFonts w:eastAsia="Times New Roman" w:cs="Arial"/>
+                <w:sz w:val="25"/>
+                <w:szCs w:val="25"/>
+              </w:rPr>
+            </w:pPr>
+            <w:proofErr w:type="spellStart"/>
+            <w:proofErr w:type="gramStart"/>
+            <w:r>
+              <w:rPr>
+                <w:rFonts w:ascii="Monaco" w:hAnsi="Monaco"/>
+                <w:color w:val="000000"/>
+                <w:sz w:val="18"/>
+                <w:szCs w:val="18"/>
+              </w:rPr>
+              <w:t>lotarea:garagearea</w:t>
+            </w:r>
+            <w:proofErr w:type="gramEnd"/>
+            <w:r>
+              <w:rPr>
+                <w:rFonts w:ascii="Monaco" w:hAnsi="Monaco"/>
+                <w:color w:val="000000"/>
+                <w:sz w:val="18"/>
+                <w:szCs w:val="18"/>
+              </w:rPr>
+              <w:t>:garageyrblt</w:t>
+            </w:r>
+            <w:proofErr w:type="spellEnd"/>
+          </w:p>
+        </w:tc>
+        <w:tc>
+          <w:tcPr>
+            <w:tcW w:w="4045" w:type="dxa"/>
+            <w:tcBorders>
+              <w:left w:val="single" w:sz="4" w:space="0" w:color="auto"/>
+            </w:tcBorders>
+            <w:vAlign w:val="center"/>
+          </w:tcPr>
+          <w:p>
+            <w:pPr>
+              <w:pStyle w:val="HTMLPreformatted"/>
+              <w:jc w:val="center"/>
+              <w:rPr>
+                <w:rFonts w:ascii="Monaco" w:hAnsi="Monaco"/>
+                <w:color w:val="000000"/>
+                <w:sz w:val="18"/>
+                <w:szCs w:val="18"/>
+              </w:rPr>
+            </w:pPr>
+            <w:r>
+              <w:rPr>
+                <w:rFonts w:ascii="Monaco" w:hAnsi="Monaco"/>
+                <w:color w:val="000000"/>
+                <w:sz w:val="18"/>
+                <w:szCs w:val="18"/>
+              </w:rPr>
+              <w:t>0.0279669105</w:t>
+            </w:r>
+          </w:p>
+        </w:tc>
+      </w:tr>
+      <w:tr>
+        <w:tc>
+          <w:tcPr>
+            <w:tcW w:w="6745" w:type="dxa"/>
+            <w:tcBorders>
+              <w:right w:val="single" w:sz="4" w:space="0" w:color="auto"/>
+            </w:tcBorders>
+            <w:vAlign w:val="center"/>
+          </w:tcPr>
+          <w:p>
+            <w:pPr>
+              <w:jc w:val="center"/>
+              <w:rPr>
+                <w:rFonts w:ascii="Monaco" w:hAnsi="Monaco"/>
+                <w:color w:val="000000"/>
+                <w:sz w:val="18"/>
+                <w:szCs w:val="18"/>
+              </w:rPr>
+            </w:pPr>
+            <w:r>
+              <w:rPr>
+                <w:rFonts w:ascii="Monaco" w:hAnsi="Monaco"/>
+                <w:color w:val="000000"/>
+                <w:sz w:val="18"/>
+                <w:szCs w:val="18"/>
+              </w:rPr>
+              <w:t>x1stflrsf:x2</w:t>
+            </w:r>
+            <w:proofErr w:type="gramStart"/>
+            <w:r>
+              <w:rPr>
+                <w:rFonts w:ascii="Monaco" w:hAnsi="Monaco"/>
+                <w:color w:val="000000"/>
+                <w:sz w:val="18"/>
+                <w:szCs w:val="18"/>
+              </w:rPr>
+              <w:t>ndflrsf:garageyrblt</w:t>
+            </w:r>
+            <w:proofErr w:type="gramEnd"/>
+          </w:p>
+        </w:tc>
+        <w:tc>
+          <w:tcPr>
+            <w:tcW w:w="4045" w:type="dxa"/>
+            <w:tcBorders>
+              <w:left w:val="single" w:sz="4" w:space="0" w:color="auto"/>
+            </w:tcBorders>
+            <w:vAlign w:val="center"/>
+          </w:tcPr>
+          <w:p>
+            <w:pPr>
+              <w:pStyle w:val="HTMLPreformatted"/>
+              <w:jc w:val="center"/>
+              <w:rPr>
+                <w:rFonts w:ascii="Monaco" w:hAnsi="Monaco"/>
+                <w:color w:val="000000"/>
+                <w:sz w:val="18"/>
+                <w:szCs w:val="18"/>
+              </w:rPr>
+            </w:pPr>
+            <w:r>
+              <w:rPr>
+                <w:rFonts w:ascii="Monaco" w:hAnsi="Monaco"/>
+                <w:color w:val="000000"/>
+                <w:sz w:val="18"/>
+                <w:szCs w:val="18"/>
+              </w:rPr>
+              <w:t>0.0282345040</w:t>
+            </w:r>
+          </w:p>
+        </w:tc>
+      </w:tr>
+      <w:tr>
+        <w:tc>
+          <w:tcPr>
+            <w:tcW w:w="6745" w:type="dxa"/>
+            <w:tcBorders>
+              <w:right w:val="single" w:sz="4" w:space="0" w:color="auto"/>
+            </w:tcBorders>
+            <w:vAlign w:val="center"/>
+          </w:tcPr>
+          <w:p>
+            <w:pPr>
+              <w:jc w:val="center"/>
+              <w:rPr>
+                <w:rFonts w:ascii="Monaco" w:hAnsi="Monaco"/>
+                <w:color w:val="000000"/>
+                <w:sz w:val="18"/>
+                <w:szCs w:val="18"/>
+              </w:rPr>
+            </w:pPr>
+            <w:proofErr w:type="gramStart"/>
+            <w:r>
+              <w:rPr>
+                <w:rFonts w:ascii="Monaco" w:hAnsi="Monaco"/>
+                <w:color w:val="000000"/>
+                <w:sz w:val="18"/>
+                <w:szCs w:val="18"/>
+              </w:rPr>
+              <w:t>lotarea:yearremodadd</w:t>
+            </w:r>
+            <w:proofErr w:type="gramEnd"/>
+            <w:r>
+              <w:rPr>
+                <w:rFonts w:ascii="Monaco" w:hAnsi="Monaco"/>
+                <w:color w:val="000000"/>
+                <w:sz w:val="18"/>
+                <w:szCs w:val="18"/>
+              </w:rPr>
+              <w:t>:x2ndflrsf:garagearea</w:t>
+            </w:r>
+          </w:p>
+        </w:tc>
+        <w:tc>
+          <w:tcPr>
+            <w:tcW w:w="4045" w:type="dxa"/>
+            <w:tcBorders>
+              <w:left w:val="single" w:sz="4" w:space="0" w:color="auto"/>
+            </w:tcBorders>
+            <w:vAlign w:val="center"/>
+          </w:tcPr>
+          <w:p>
+            <w:pPr>
+              <w:pStyle w:val="HTMLPreformatted"/>
+              <w:jc w:val="center"/>
+              <w:rPr>
+                <w:rFonts w:ascii="Monaco" w:hAnsi="Monaco"/>
+                <w:color w:val="000000"/>
+                <w:sz w:val="18"/>
+                <w:szCs w:val="18"/>
+              </w:rPr>
+            </w:pPr>
+            <w:r>
+              <w:rPr>
+                <w:rFonts w:ascii="Monaco" w:hAnsi="Monaco"/>
+                <w:color w:val="000000"/>
+                <w:sz w:val="18"/>
+                <w:szCs w:val="18"/>
+              </w:rPr>
+              <w:t>0.0291629938</w:t>
+            </w:r>
+          </w:p>
+        </w:tc>
+      </w:tr>
+      <w:tr>
+        <w:tc>
+          <w:tcPr>
+            <w:tcW w:w="6745" w:type="dxa"/>
+            <w:tcBorders>
+              <w:right w:val="single" w:sz="4" w:space="0" w:color="auto"/>
+            </w:tcBorders>
+            <w:vAlign w:val="center"/>
+          </w:tcPr>
+          <w:p>
+            <w:pPr>
+              <w:jc w:val="center"/>
+              <w:rPr>
+                <w:rFonts w:ascii="Monaco" w:hAnsi="Monaco"/>
+                <w:color w:val="000000"/>
+                <w:sz w:val="18"/>
+                <w:szCs w:val="18"/>
+              </w:rPr>
+            </w:pPr>
+            <w:proofErr w:type="spellStart"/>
+            <w:proofErr w:type="gramStart"/>
+            <w:r>
+              <w:rPr>
+                <w:rFonts w:ascii="Monaco" w:hAnsi="Monaco"/>
+                <w:color w:val="000000"/>
+                <w:sz w:val="18"/>
+                <w:szCs w:val="18"/>
+              </w:rPr>
+              <w:t>lotarea:yearremodadd</w:t>
+            </w:r>
+            <w:proofErr w:type="gramEnd"/>
+            <w:r>
+              <w:rPr>
+                <w:rFonts w:ascii="Monaco" w:hAnsi="Monaco"/>
+                <w:color w:val="000000"/>
+                <w:sz w:val="18"/>
+                <w:szCs w:val="18"/>
+              </w:rPr>
+              <w:t>:garagearea</w:t>
+            </w:r>
+            <w:proofErr w:type="spellEnd"/>
+          </w:p>
+        </w:tc>
+        <w:tc>
+          <w:tcPr>
+            <w:tcW w:w="4045" w:type="dxa"/>
+            <w:tcBorders>
+              <w:left w:val="single" w:sz="4" w:space="0" w:color="auto"/>
+            </w:tcBorders>
+            <w:vAlign w:val="center"/>
+          </w:tcPr>
+          <w:p>
+            <w:pPr>
+              <w:pStyle w:val="HTMLPreformatted"/>
+              <w:jc w:val="center"/>
+              <w:rPr>
+                <w:rFonts w:ascii="Monaco" w:hAnsi="Monaco"/>
+                <w:color w:val="000000"/>
+                <w:sz w:val="18"/>
+                <w:szCs w:val="18"/>
+              </w:rPr>
+            </w:pPr>
+            <w:r>
+              <w:rPr>
+                <w:rFonts w:ascii="Monaco" w:hAnsi="Monaco"/>
+                <w:color w:val="000000"/>
+                <w:sz w:val="18"/>
+                <w:szCs w:val="18"/>
+              </w:rPr>
+              <w:t>0.0327535216</w:t>
+            </w:r>
+          </w:p>
+        </w:tc>
+      </w:tr>
+      <w:tr>
+        <w:tc>
+          <w:tcPr>
+            <w:tcW w:w="6745" w:type="dxa"/>
+            <w:tcBorders>
+              <w:right w:val="single" w:sz="4" w:space="0" w:color="auto"/>
+            </w:tcBorders>
+            <w:vAlign w:val="center"/>
+          </w:tcPr>
+          <w:p>
+            <w:pPr>
+              <w:jc w:val="center"/>
+              <w:rPr>
+                <w:rFonts w:ascii="Monaco" w:hAnsi="Monaco"/>
+                <w:color w:val="000000"/>
+                <w:sz w:val="18"/>
+                <w:szCs w:val="18"/>
+              </w:rPr>
+            </w:pPr>
+            <w:r>
+              <w:rPr>
+                <w:rFonts w:ascii="Monaco" w:hAnsi="Monaco"/>
+                <w:color w:val="000000"/>
+                <w:sz w:val="18"/>
+                <w:szCs w:val="18"/>
+              </w:rPr>
+              <w:t>x1</w:t>
+            </w:r>
+            <w:proofErr w:type="gramStart"/>
+            <w:r>
+              <w:rPr>
+                <w:rFonts w:ascii="Monaco" w:hAnsi="Monaco"/>
+                <w:color w:val="000000"/>
+                <w:sz w:val="18"/>
+                <w:szCs w:val="18"/>
+              </w:rPr>
+              <w:t>stflrsf:lotarea</w:t>
+            </w:r>
+            <w:proofErr w:type="gramEnd"/>
+            <w:r>
+              <w:rPr>
+                <w:rFonts w:ascii="Monaco" w:hAnsi="Monaco"/>
+                <w:color w:val="000000"/>
+                <w:sz w:val="18"/>
+                <w:szCs w:val="18"/>
+              </w:rPr>
+              <w:t>:yearremodadd:garagearea</w:t>
+            </w:r>
+          </w:p>
+        </w:tc>
+        <w:tc>
+          <w:tcPr>
+            <w:tcW w:w="4045" w:type="dxa"/>
+            <w:tcBorders>
+              <w:left w:val="single" w:sz="4" w:space="0" w:color="auto"/>
+            </w:tcBorders>
+            <w:vAlign w:val="center"/>
+          </w:tcPr>
+          <w:p>
+            <w:pPr>
+              <w:pStyle w:val="HTMLPreformatted"/>
+              <w:jc w:val="center"/>
+              <w:rPr>
+                <w:rFonts w:ascii="Monaco" w:hAnsi="Monaco"/>
+                <w:color w:val="000000"/>
+                <w:sz w:val="18"/>
+                <w:szCs w:val="18"/>
+              </w:rPr>
+            </w:pPr>
+            <w:r>
+              <w:rPr>
+                <w:rFonts w:ascii="Monaco" w:hAnsi="Monaco"/>
+                <w:color w:val="000000"/>
+                <w:sz w:val="18"/>
+                <w:szCs w:val="18"/>
+              </w:rPr>
+              <w:t>0.0372774281</w:t>
+            </w:r>
+          </w:p>
+        </w:tc>
+      </w:tr>
+    </w:tbl>
+    <w:p>
+      <w:pPr>
+        <w:rPr>
+          <w:rFonts w:eastAsia="Times New Roman" w:cs="Arial"/>
+          <w:sz w:val="25"/>
+          <w:szCs w:val="25"/>
+        </w:rPr>
+      </w:pPr>
+    </w:p>
+    <w:p>
+      <w:pPr>
+        <w:rPr>
+          <w:rFonts w:eastAsia="Times New Roman" w:cs="Arial"/>
+          <w:sz w:val="25"/>
+          <w:szCs w:val="25"/>
+        </w:rPr>
+      </w:pPr>
+    </w:p>
+    <w:p>
+      <w:pPr>
+        <w:rPr>
+          <w:rFonts w:eastAsia="Times New Roman" w:cs="Arial"/>
+          <w:sz w:val="25"/>
+          <w:szCs w:val="25"/>
+        </w:rPr>
+      </w:pPr>
+      <w:r>
+        <w:rPr>
+          <w:rFonts w:eastAsia="Times New Roman" w:cs="Arial"/>
+          <w:sz w:val="25"/>
+          <w:szCs w:val="25"/>
+        </w:rPr>
+        <w:lastRenderedPageBreak/>
+        <w:t>1</w:t>
+      </w:r>
+      <w:r>
+        <w:rPr>
+          <w:rFonts w:eastAsia="Times New Roman" w:cs="Arial"/>
+          <w:sz w:val="25"/>
+          <w:szCs w:val="25"/>
+          <w:vertAlign w:val="superscript"/>
+        </w:rPr>
+        <w:t>st</w:t>
+      </w:r>
+      <w:r>
+        <w:rPr>
+          <w:rFonts w:eastAsia="Times New Roman" w:cs="Arial"/>
+          <w:sz w:val="25"/>
+          <w:szCs w:val="25"/>
+        </w:rPr>
+        <w:t xml:space="preserve"> floor square footage is highly correlated with just about every other continuous variable.  2</w:t>
+      </w:r>
+      <w:r>
+        <w:rPr>
+          <w:rFonts w:eastAsia="Times New Roman" w:cs="Arial"/>
+          <w:sz w:val="25"/>
+          <w:szCs w:val="25"/>
+          <w:vertAlign w:val="superscript"/>
+        </w:rPr>
+        <w:t>nd</w:t>
+      </w:r>
+      <w:r>
+        <w:rPr>
+          <w:rFonts w:eastAsia="Times New Roman" w:cs="Arial"/>
+          <w:sz w:val="25"/>
+          <w:szCs w:val="25"/>
+        </w:rPr>
+        <w:t xml:space="preserve"> floor square footage also seems to be highly correlated with garage area, and year remolded. Overall it looks like just about every continuous variable is statistically significant with other variables.  We suspect this is also true with categorical data, but it would take a very long time to manually go through all of those datasets and determine which points to keep and which to eliminate.   A more efficient approach would be to utilize a Ridge regression model to </w:t>
+      </w:r>
+      <w:r>
+        <w:rPr>
+          <w:rFonts w:eastAsia="Times New Roman" w:cs="Arial"/>
+          <w:sz w:val="25"/>
+          <w:szCs w:val="25"/>
+        </w:rPr>
+        <w:t>reduce the negative impact of redundant predictor variables.</w:t>
+      </w:r>
+    </w:p>
+    <w:p>
+      <w:pPr>
+        <w:rPr>
+          <w:rFonts w:eastAsia="Times New Roman" w:cs="Arial"/>
+          <w:sz w:val="25"/>
+          <w:szCs w:val="25"/>
+        </w:rPr>
+      </w:pPr>
+    </w:p>
+    <w:p>
+      <w:pPr>
+        <w:rPr>
+          <w:rFonts w:eastAsia="Times New Roman" w:cs="Arial"/>
+          <w:sz w:val="25"/>
+          <w:szCs w:val="25"/>
+        </w:rPr>
+      </w:pPr>
+    </w:p>
+    <w:p>
+      <w:pPr>
+        <w:rPr>
+          <w:rFonts w:eastAsia="Times New Roman" w:cs="Arial"/>
+          <w:sz w:val="25"/>
+          <w:szCs w:val="25"/>
+        </w:rPr>
+      </w:pPr>
+      <w:r>
+        <w:rPr>
+          <w:rFonts w:eastAsia="Times New Roman" w:cs="Arial"/>
+          <w:sz w:val="25"/>
+          <w:szCs w:val="25"/>
+        </w:rPr>
+        <w:t>2.</w:t>
+      </w:r>
+      <w:r>
+        <w:rPr>
+          <w:rFonts w:eastAsia="Times New Roman" w:cs="Arial"/>
+          <w:sz w:val="25"/>
+          <w:szCs w:val="25"/>
+        </w:rPr>
+        <w:tab/>
+        <w:t xml:space="preserve">Our highest performing </w:t>
+      </w:r>
+      <w:proofErr w:type="spellStart"/>
+      <w:r>
+        <w:rPr>
+          <w:rFonts w:eastAsia="Times New Roman" w:cs="Arial"/>
+          <w:sz w:val="25"/>
+          <w:szCs w:val="25"/>
+        </w:rPr>
+        <w:t>Kaggle</w:t>
+      </w:r>
+      <w:proofErr w:type="spellEnd"/>
+      <w:r>
+        <w:rPr>
+          <w:rFonts w:eastAsia="Times New Roman" w:cs="Arial"/>
+          <w:sz w:val="25"/>
+          <w:szCs w:val="25"/>
+        </w:rPr>
+        <w:t xml:space="preserve"> model was a </w:t>
+      </w:r>
+      <w:r>
+        <w:rPr>
+          <w:rFonts w:eastAsia="Times New Roman" w:cs="Arial"/>
+          <w:sz w:val="25"/>
+          <w:szCs w:val="25"/>
+        </w:rPr>
+        <w:t>lasso</w:t>
+      </w:r>
+      <w:r>
+        <w:rPr>
+          <w:rFonts w:eastAsia="Times New Roman" w:cs="Arial"/>
+          <w:sz w:val="25"/>
+          <w:szCs w:val="25"/>
+        </w:rPr>
+        <w:t xml:space="preserve"> regression on all the variables in the data set.  We utilized the </w:t>
+      </w:r>
+      <w:proofErr w:type="spellStart"/>
+      <w:r>
+        <w:rPr>
+          <w:rFonts w:eastAsia="Times New Roman" w:cs="Arial"/>
+          <w:sz w:val="25"/>
+          <w:szCs w:val="25"/>
+        </w:rPr>
+        <w:t>glmnet</w:t>
+      </w:r>
+      <w:proofErr w:type="spellEnd"/>
+      <w:r>
+        <w:rPr>
+          <w:rFonts w:eastAsia="Times New Roman" w:cs="Arial"/>
+          <w:sz w:val="25"/>
+          <w:szCs w:val="25"/>
+        </w:rPr>
+        <w:t xml:space="preserve"> </w:t>
+      </w:r>
+      <w:r>
+        <w:rPr>
+          <w:rFonts w:eastAsia="Times New Roman" w:cs="Arial"/>
+          <w:sz w:val="25"/>
+          <w:szCs w:val="25"/>
+        </w:rPr>
+        <w:t>library</w:t>
+      </w:r>
+      <w:r>
+        <w:rPr>
+          <w:rFonts w:eastAsia="Times New Roman" w:cs="Arial"/>
+          <w:sz w:val="25"/>
+          <w:szCs w:val="25"/>
+        </w:rPr>
+        <w:t xml:space="preserve"> </w:t>
+      </w:r>
+      <w:r>
+        <w:rPr>
+          <w:rFonts w:eastAsia="Times New Roman" w:cs="Arial"/>
+          <w:sz w:val="25"/>
+          <w:szCs w:val="25"/>
+        </w:rPr>
+        <w:t xml:space="preserve">with a min lambda ratio of .00005 and 2500 different lambda iterations.  While applying max in sample accuracy as our stopping </w:t>
+      </w:r>
+      <w:r>
+        <w:rPr>
+          <w:rFonts w:eastAsia="Times New Roman" w:cs="Arial"/>
+          <w:sz w:val="25"/>
+          <w:szCs w:val="25"/>
+        </w:rPr>
+        <w:t>criteria</w:t>
+      </w:r>
+      <w:r>
+        <w:rPr>
+          <w:rFonts w:eastAsia="Times New Roman" w:cs="Arial"/>
+          <w:sz w:val="25"/>
+          <w:szCs w:val="25"/>
+        </w:rPr>
+        <w:t xml:space="preserve">, the model performance   </w:t>
+      </w:r>
+    </w:p>
+    <w:p>
+      <w:pPr>
+        <w:rPr>
+          <w:rFonts w:eastAsia="Times New Roman" w:cs="Arial"/>
+          <w:sz w:val="25"/>
+          <w:szCs w:val="25"/>
+        </w:rPr>
+      </w:pPr>
+    </w:p>
+    <w:p>
+      <w:pPr>
+        <w:rPr>
+          <w:rFonts w:eastAsia="Times New Roman" w:cs="Arial"/>
+          <w:sz w:val="25"/>
+          <w:szCs w:val="25"/>
+        </w:rPr>
+      </w:pPr>
+      <w:r>
+        <w:rPr>
+          <w:rFonts w:eastAsia="Times New Roman" w:cs="Arial"/>
+          <w:sz w:val="25"/>
+          <w:szCs w:val="25"/>
+        </w:rPr>
+        <w:t>Without cross validating, the model had a training set average MSE of .00085 on the log scale data. On the 1500</w:t>
+      </w:r>
+      <w:r>
+        <w:rPr>
+          <w:rFonts w:eastAsia="Times New Roman" w:cs="Arial"/>
+          <w:sz w:val="25"/>
+          <w:szCs w:val="25"/>
+          <w:vertAlign w:val="superscript"/>
+        </w:rPr>
+        <w:t>th</w:t>
+      </w:r>
+      <w:r>
+        <w:rPr>
+          <w:rFonts w:eastAsia="Times New Roman" w:cs="Arial"/>
+          <w:sz w:val="25"/>
+          <w:szCs w:val="25"/>
+        </w:rPr>
+        <w:t xml:space="preserve"> lambda iteration.  The top 10 </w:t>
+      </w:r>
+      <w:r>
+        <w:rPr>
+          <w:rFonts w:eastAsia="Times New Roman" w:cs="Arial"/>
+          <w:sz w:val="25"/>
+          <w:szCs w:val="25"/>
+        </w:rPr>
+        <w:t>coefficients</w:t>
+      </w:r>
+      <w:r>
+        <w:rPr>
+          <w:rFonts w:eastAsia="Times New Roman" w:cs="Arial"/>
+          <w:sz w:val="25"/>
+          <w:szCs w:val="25"/>
+        </w:rPr>
+        <w:t xml:space="preserve"> used in that model are shown below.</w:t>
+      </w:r>
+    </w:p>
+    <w:p>
+      <w:pPr>
+        <w:rPr>
+          <w:rFonts w:eastAsia="Times New Roman" w:cs="Arial"/>
+          <w:sz w:val="25"/>
+          <w:szCs w:val="25"/>
+        </w:rPr>
+      </w:pPr>
+    </w:p>
+    <w:p>
+      <w:pPr>
+        <w:rPr>
+          <w:rFonts w:eastAsia="Times New Roman" w:cs="Arial"/>
+          <w:sz w:val="25"/>
+          <w:szCs w:val="25"/>
+        </w:rPr>
+      </w:pPr>
+      <w:r>
+        <w:rPr>
+          <w:rFonts w:eastAsia="Times New Roman" w:cs="Arial"/>
+          <w:noProof/>
+          <w:sz w:val="25"/>
+          <w:szCs w:val="25"/>
+        </w:rPr>
+        <w:drawing>
+          <wp:inline distT="0" distB="0" distL="0" distR="0">
+            <wp:extent cx="6565900" cy="2552700"/>
+            <wp:effectExtent l="0" t="0" r="0" b="0"/>
+            <wp:docPr id="15" name="Picture 15"/>
+            <wp:cNvGraphicFramePr>
+              <a:graphicFrameLocks xmlns:a="http://schemas.openxmlformats.org/drawingml/2006/main" noChangeAspect="1"/>
+            </wp:cNvGraphicFramePr>
+            <a:graphic xmlns:a="http://schemas.openxmlformats.org/drawingml/2006/main">
+              <a:graphicData uri="http://schemas.openxmlformats.org/drawingml/2006/picture">
+                <pic:pic xmlns:pic="http://schemas.openxmlformats.org/drawingml/2006/picture">
+                  <pic:nvPicPr>
+                    <pic:cNvPr id="15" name="Screen Shot 2018-02-12 at 2.52.35 PM.png"/>
+                    <pic:cNvPicPr/>
+                  </pic:nvPicPr>
+                  <pic:blipFill rotWithShape="1">
+                    <a:blip r:embed="rId18">
+                      <a:extLst>
+                        <a:ext uri="{28A0092B-C50C-407E-A947-70E740481C1C}">
+                          <a14:useLocalDpi xmlns:a14="http://schemas.microsoft.com/office/drawing/2010/main" val="0"/>
+                        </a:ext>
+                      </a:extLst>
+                    </a:blip>
+                    <a:srcRect b="1951"/>
+                    <a:stretch/>
+                  </pic:blipFill>
+                  <pic:spPr bwMode="auto">
+                    <a:xfrm>
+                      <a:off x="0" y="0"/>
+                      <a:ext cx="6565900" cy="2552700"/>
+                    </a:xfrm>
+                    <a:prstGeom prst="rect">
+                      <a:avLst/>
+                    </a:prstGeom>
+                    <a:ln>
+                      <a:noFill/>
+                    </a:ln>
+                    <a:extLst>
+                      <a:ext uri="{53640926-AAD7-44D8-BBD7-CCE9431645EC}">
+                        <a14:shadowObscured xmlns:a14="http://schemas.microsoft.com/office/drawing/2010/main"/>
+                      </a:ext>
+                    </a:extLst>
+                  </pic:spPr>
+                </pic:pic>
+              </a:graphicData>
+            </a:graphic>
+          </wp:inline>
+        </w:drawing>
+      </w:r>
+    </w:p>
+    <w:p>
+      <w:pPr>
+        <w:rPr>
+          <w:rFonts w:eastAsia="Times New Roman" w:cs="Arial"/>
+          <w:sz w:val="25"/>
+          <w:szCs w:val="25"/>
+        </w:rPr>
+      </w:pPr>
+    </w:p>
+    <w:p>
+      <w:pPr>
+        <w:rPr>
+          <w:rFonts w:eastAsia="Times New Roman" w:cs="Arial"/>
+          <w:sz w:val="25"/>
+          <w:szCs w:val="25"/>
+        </w:rPr>
+      </w:pPr>
+      <w:r>
+        <w:rPr>
+          <w:rFonts w:eastAsia="Times New Roman" w:cs="Arial"/>
+          <w:sz w:val="25"/>
+          <w:szCs w:val="25"/>
+        </w:rPr>
+        <w:t>And the model of coefficient fallout as lambda is increased is also shown below.</w:t>
+      </w:r>
+    </w:p>
+    <w:p>
+      <w:pPr>
+        <w:rPr>
+          <w:rFonts w:eastAsia="Times New Roman" w:cs="Arial"/>
+          <w:sz w:val="25"/>
+          <w:szCs w:val="25"/>
+        </w:rPr>
+      </w:pPr>
+    </w:p>
+    <w:p>
+      <w:pPr>
+        <w:jc w:val="center"/>
+        <w:rPr>
+          <w:rFonts w:eastAsia="Times New Roman" w:cs="Arial"/>
+          <w:sz w:val="25"/>
+          <w:szCs w:val="25"/>
+        </w:rPr>
+      </w:pPr>
+      <w:r>
+        <w:rPr>
+          <w:rFonts w:eastAsia="Times New Roman" w:cs="Arial"/>
+          <w:noProof/>
+          <w:sz w:val="25"/>
+          <w:szCs w:val="25"/>
+        </w:rPr>
+        <w:drawing>
+          <wp:inline distT="0" distB="0" distL="0" distR="0">
+            <wp:extent cx="4622800" cy="2887069"/>
+            <wp:effectExtent l="0" t="0" r="0" b="0"/>
+            <wp:docPr id="16" name="Picture 16"/>
+            <wp:cNvGraphicFramePr>
+              <a:graphicFrameLocks xmlns:a="http://schemas.openxmlformats.org/drawingml/2006/main" noChangeAspect="1"/>
+            </wp:cNvGraphicFramePr>
+            <a:graphic xmlns:a="http://schemas.openxmlformats.org/drawingml/2006/main">
+              <a:graphicData uri="http://schemas.openxmlformats.org/drawingml/2006/picture">
+                <pic:pic xmlns:pic="http://schemas.openxmlformats.org/drawingml/2006/picture">
+                  <pic:nvPicPr>
+                    <pic:cNvPr id="16" name="Screen Shot 2018-02-12 at 2.55.48 PM.png"/>
+                    <pic:cNvPicPr/>
+                  </pic:nvPicPr>
+                  <pic:blipFill>
+                    <a:blip r:embed="rId19">
+                      <a:extLst>
+                        <a:ext uri="{28A0092B-C50C-407E-A947-70E740481C1C}">
+                          <a14:useLocalDpi xmlns:a14="http://schemas.microsoft.com/office/drawing/2010/main" val="0"/>
+                        </a:ext>
+                      </a:extLst>
+                    </a:blip>
+                    <a:stretch>
+                      <a:fillRect/>
+                    </a:stretch>
+                  </pic:blipFill>
+                  <pic:spPr>
+                    <a:xfrm>
+                      <a:off x="0" y="0"/>
+                      <a:ext cx="4628685" cy="2890744"/>
+                    </a:xfrm>
+                    <a:prstGeom prst="rect">
+                      <a:avLst/>
+                    </a:prstGeom>
+                  </pic:spPr>
+                </pic:pic>
+              </a:graphicData>
+            </a:graphic>
+          </wp:inline>
+        </w:drawing>
+      </w:r>
+    </w:p>
+    <w:p>
+      <w:pPr>
+        <w:rPr>
+          <w:rFonts w:eastAsia="Times New Roman" w:cs="Arial"/>
+          <w:sz w:val="25"/>
+          <w:szCs w:val="25"/>
+        </w:rPr>
+      </w:pPr>
+    </w:p>
+    <w:p>
+      <w:pPr>
+        <w:rPr>
+          <w:rFonts w:eastAsia="Times New Roman" w:cs="Arial"/>
+          <w:sz w:val="25"/>
+          <w:szCs w:val="25"/>
+        </w:rPr>
+      </w:pPr>
+    </w:p>
+    <w:p>
+      <w:pPr>
+        <w:rPr>
+          <w:rFonts w:eastAsia="Times New Roman" w:cs="Arial"/>
+          <w:sz w:val="25"/>
+          <w:szCs w:val="25"/>
+        </w:rPr>
+      </w:pPr>
+      <w:r>
+        <w:rPr>
+          <w:rFonts w:eastAsia="Times New Roman" w:cs="Arial"/>
+          <w:sz w:val="25"/>
+          <w:szCs w:val="25"/>
+        </w:rPr>
+        <w:t xml:space="preserve">Using a </w:t>
+      </w:r>
+      <w:proofErr w:type="gramStart"/>
+      <w:r>
+        <w:rPr>
+          <w:rFonts w:eastAsia="Times New Roman" w:cs="Arial"/>
+          <w:sz w:val="25"/>
+          <w:szCs w:val="25"/>
+        </w:rPr>
+        <w:t>10 fold</w:t>
+      </w:r>
+      <w:proofErr w:type="gramEnd"/>
+      <w:r>
+        <w:rPr>
+          <w:rFonts w:eastAsia="Times New Roman" w:cs="Arial"/>
+          <w:sz w:val="25"/>
+          <w:szCs w:val="25"/>
+        </w:rPr>
+        <w:t xml:space="preserve"> cross validated version of the same </w:t>
+      </w:r>
+      <w:proofErr w:type="spellStart"/>
+      <w:r>
+        <w:rPr>
+          <w:rFonts w:eastAsia="Times New Roman" w:cs="Arial"/>
+          <w:sz w:val="25"/>
+          <w:szCs w:val="25"/>
+        </w:rPr>
+        <w:t>glmnet</w:t>
+      </w:r>
+      <w:proofErr w:type="spellEnd"/>
+      <w:r>
+        <w:rPr>
+          <w:rFonts w:eastAsia="Times New Roman" w:cs="Arial"/>
+          <w:sz w:val="25"/>
+          <w:szCs w:val="25"/>
+        </w:rPr>
+        <w:t xml:space="preserve"> model as shown (where cross validation was used as the optimization criteria), we obtained a MSE on the test set of .0371.  Overall our coefficient set used was similar in the cross-validated model.</w:t>
+      </w:r>
+    </w:p>
+    <w:p>
+      <w:pPr>
+        <w:rPr>
+          <w:rFonts w:eastAsia="Times New Roman" w:cs="Arial"/>
+          <w:sz w:val="25"/>
+          <w:szCs w:val="25"/>
+        </w:rPr>
+      </w:pPr>
+    </w:p>
+    <w:p>
+      <w:pPr>
+        <w:rPr>
+          <w:rFonts w:eastAsia="Times New Roman" w:cs="Arial"/>
+          <w:sz w:val="25"/>
+          <w:szCs w:val="25"/>
+        </w:rPr>
+      </w:pPr>
+      <w:r>
+        <w:rPr>
+          <w:rFonts w:eastAsia="Times New Roman" w:cs="Arial"/>
+          <w:noProof/>
+          <w:sz w:val="25"/>
+          <w:szCs w:val="25"/>
+        </w:rPr>
+        <w:drawing>
+          <wp:inline distT="0" distB="0" distL="0" distR="0">
+            <wp:extent cx="6515100" cy="2578100"/>
+            <wp:effectExtent l="0" t="0" r="0" b="0"/>
+            <wp:docPr id="17" name="Picture 17"/>
+            <wp:cNvGraphicFramePr>
+              <a:graphicFrameLocks xmlns:a="http://schemas.openxmlformats.org/drawingml/2006/main" noChangeAspect="1"/>
+            </wp:cNvGraphicFramePr>
+            <a:graphic xmlns:a="http://schemas.openxmlformats.org/drawingml/2006/main">
+              <a:graphicData uri="http://schemas.openxmlformats.org/drawingml/2006/picture">
+                <pic:pic xmlns:pic="http://schemas.openxmlformats.org/drawingml/2006/picture">
+                  <pic:nvPicPr>
+                    <pic:cNvPr id="17" name="Screen Shot 2018-02-12 at 2.56.56 PM.png"/>
+                    <pic:cNvPicPr/>
+                  </pic:nvPicPr>
+                  <pic:blipFill>
+                    <a:blip r:embed="rId20">
+                      <a:extLst>
+                        <a:ext uri="{28A0092B-C50C-407E-A947-70E740481C1C}">
+                          <a14:useLocalDpi xmlns:a14="http://schemas.microsoft.com/office/drawing/2010/main" val="0"/>
+                        </a:ext>
+                      </a:extLst>
+                    </a:blip>
+                    <a:stretch>
+                      <a:fillRect/>
+                    </a:stretch>
+                  </pic:blipFill>
+                  <pic:spPr>
+                    <a:xfrm>
+                      <a:off x="0" y="0"/>
+                      <a:ext cx="6515100" cy="2578100"/>
+                    </a:xfrm>
+                    <a:prstGeom prst="rect">
+                      <a:avLst/>
+                    </a:prstGeom>
+                  </pic:spPr>
+                </pic:pic>
+              </a:graphicData>
+            </a:graphic>
+          </wp:inline>
+        </w:drawing>
+      </w:r>
+    </w:p>
+    <w:p>
+      <w:pPr>
+        <w:rPr>
+          <w:rFonts w:eastAsia="Times New Roman" w:cs="Arial"/>
+          <w:sz w:val="25"/>
+          <w:szCs w:val="25"/>
+        </w:rPr>
+      </w:pPr>
+    </w:p>
+    <w:p>
+      <w:pPr>
+        <w:rPr>
+          <w:rFonts w:eastAsia="Times New Roman" w:cs="Arial"/>
+          <w:sz w:val="25"/>
+          <w:szCs w:val="25"/>
+        </w:rPr>
+      </w:pPr>
+      <w:r>
+        <w:rPr>
+          <w:rFonts w:eastAsia="Times New Roman" w:cs="Arial"/>
+          <w:sz w:val="25"/>
+          <w:szCs w:val="25"/>
+        </w:rPr>
+        <w:t>And the MSE/Lambda curve shows that 2500 iterations may have been slightly overkill with the curve starting to rebound at ln(lambda) = -6</w:t>
+      </w:r>
+    </w:p>
+    <w:p>
+      <w:pPr>
+        <w:rPr>
+          <w:rFonts w:eastAsia="Times New Roman" w:cs="Arial"/>
+          <w:sz w:val="25"/>
+          <w:szCs w:val="25"/>
+        </w:rPr>
+      </w:pPr>
+    </w:p>
+    <w:p>
+      <w:pPr>
+        <w:jc w:val="center"/>
+        <w:rPr>
+          <w:rFonts w:eastAsia="Times New Roman" w:cs="Arial"/>
+          <w:sz w:val="25"/>
+          <w:szCs w:val="25"/>
+        </w:rPr>
+      </w:pPr>
+      <w:r>
+        <w:rPr>
+          <w:rFonts w:eastAsia="Times New Roman" w:cs="Arial"/>
+          <w:noProof/>
+          <w:sz w:val="25"/>
+          <w:szCs w:val="25"/>
+        </w:rPr>
+        <w:drawing>
+          <wp:inline distT="0" distB="0" distL="0" distR="0">
+            <wp:extent cx="4991100" cy="3209925"/>
+            <wp:effectExtent l="0" t="0" r="0" b="3175"/>
+            <wp:docPr id="18" name="Picture 18"/>
+            <wp:cNvGraphicFramePr>
+              <a:graphicFrameLocks xmlns:a="http://schemas.openxmlformats.org/drawingml/2006/main" noChangeAspect="1"/>
+            </wp:cNvGraphicFramePr>
+            <a:graphic xmlns:a="http://schemas.openxmlformats.org/drawingml/2006/main">
+              <a:graphicData uri="http://schemas.openxmlformats.org/drawingml/2006/picture">
+                <pic:pic xmlns:pic="http://schemas.openxmlformats.org/drawingml/2006/picture">
+                  <pic:nvPicPr>
+                    <pic:cNvPr id="18" name="Screen Shot 2018-02-12 at 2.57.47 PM.png"/>
+                    <pic:cNvPicPr/>
+                  </pic:nvPicPr>
+                  <pic:blipFill>
+                    <a:blip r:embed="rId21">
+                      <a:extLst>
+                        <a:ext uri="{28A0092B-C50C-407E-A947-70E740481C1C}">
+                          <a14:useLocalDpi xmlns:a14="http://schemas.microsoft.com/office/drawing/2010/main" val="0"/>
+                        </a:ext>
+                      </a:extLst>
+                    </a:blip>
+                    <a:stretch>
+                      <a:fillRect/>
+                    </a:stretch>
+                  </pic:blipFill>
+                  <pic:spPr>
+                    <a:xfrm>
+                      <a:off x="0" y="0"/>
+                      <a:ext cx="5000568" cy="3216014"/>
+                    </a:xfrm>
+                    <a:prstGeom prst="rect">
+                      <a:avLst/>
+                    </a:prstGeom>
+                  </pic:spPr>
+                </pic:pic>
+              </a:graphicData>
+            </a:graphic>
+          </wp:inline>
+        </w:drawing>
+      </w:r>
+    </w:p>
+    <w:p>
+      <w:pPr>
+        <w:rPr>
+          <w:rFonts w:eastAsia="Times New Roman" w:cs="Arial"/>
+          <w:sz w:val="25"/>
+          <w:szCs w:val="25"/>
+        </w:rPr>
+      </w:pPr>
+    </w:p>
+    <w:p>
+      <w:pPr>
+        <w:rPr>
+          <w:rFonts w:eastAsia="Times New Roman" w:cs="Arial"/>
+          <w:sz w:val="25"/>
+          <w:szCs w:val="25"/>
+        </w:rPr>
+      </w:pPr>
+      <w:r>
+        <w:rPr>
+          <w:rFonts w:eastAsia="Times New Roman" w:cs="Arial"/>
+          <w:noProof/>
+          <w:sz w:val="25"/>
+          <w:szCs w:val="25"/>
+        </w:rPr>
+        <w:drawing>
+          <wp:inline distT="0" distB="0" distL="0" distR="0">
+            <wp:extent cx="6858000" cy="1140460"/>
+            <wp:effectExtent l="0" t="0" r="0" b="2540"/>
+            <wp:docPr id="19" name="Picture 19"/>
+            <wp:cNvGraphicFramePr>
+              <a:graphicFrameLocks xmlns:a="http://schemas.openxmlformats.org/drawingml/2006/main" noChangeAspect="1"/>
+            </wp:cNvGraphicFramePr>
+            <a:graphic xmlns:a="http://schemas.openxmlformats.org/drawingml/2006/main">
+              <a:graphicData uri="http://schemas.openxmlformats.org/drawingml/2006/picture">
+                <pic:pic xmlns:pic="http://schemas.openxmlformats.org/drawingml/2006/picture">
+                  <pic:nvPicPr>
+                    <pic:cNvPr id="19" name="Screen Shot 2018-02-12 at 3.04.29 PM.png"/>
+                    <pic:cNvPicPr/>
+                  </pic:nvPicPr>
+                  <pic:blipFill>
+                    <a:blip r:embed="rId22">
+                      <a:extLst>
+                        <a:ext uri="{28A0092B-C50C-407E-A947-70E740481C1C}">
+                          <a14:useLocalDpi xmlns:a14="http://schemas.microsoft.com/office/drawing/2010/main" val="0"/>
+                        </a:ext>
+                      </a:extLst>
+                    </a:blip>
+                    <a:stretch>
+                      <a:fillRect/>
+                    </a:stretch>
+                  </pic:blipFill>
+                  <pic:spPr>
+                    <a:xfrm>
+                      <a:off x="0" y="0"/>
+                      <a:ext cx="6858000" cy="1140460"/>
+                    </a:xfrm>
+                    <a:prstGeom prst="rect">
+                      <a:avLst/>
+                    </a:prstGeom>
+                  </pic:spPr>
+                </pic:pic>
+              </a:graphicData>
+            </a:graphic>
+          </wp:inline>
+        </w:drawing>
+      </w:r>
+    </w:p>
+    <w:p>
+      <w:pPr>
+        <w:rPr>
+          <w:rFonts w:eastAsia="Times New Roman" w:cs="Arial"/>
+          <w:sz w:val="25"/>
+          <w:szCs w:val="25"/>
+        </w:rPr>
+      </w:pPr>
+    </w:p>
+    <w:p>
+      <w:pPr>
+        <w:rPr>
+          <w:rFonts w:eastAsia="Times New Roman" w:cs="Arial"/>
+          <w:sz w:val="25"/>
+          <w:szCs w:val="25"/>
+        </w:rPr>
+      </w:pPr>
+      <w:r>
+        <w:rPr>
+          <w:rFonts w:eastAsia="Times New Roman" w:cs="Arial"/>
+          <w:sz w:val="25"/>
+          <w:szCs w:val="25"/>
+        </w:rPr>
+        <w:lastRenderedPageBreak/>
+        <w:t>Our next best</w:t>
+      </w:r>
+      <w:r>
+        <w:rPr>
+          <w:rFonts w:eastAsia="Times New Roman" w:cs="Arial"/>
+          <w:sz w:val="25"/>
+          <w:szCs w:val="25"/>
+        </w:rPr>
+        <w:t xml:space="preserve"> </w:t>
+      </w:r>
+      <w:proofErr w:type="spellStart"/>
+      <w:r>
+        <w:rPr>
+          <w:rFonts w:eastAsia="Times New Roman" w:cs="Arial"/>
+          <w:sz w:val="25"/>
+          <w:szCs w:val="25"/>
+        </w:rPr>
+        <w:t>Kaggle</w:t>
+      </w:r>
+      <w:proofErr w:type="spellEnd"/>
+      <w:r>
+        <w:rPr>
+          <w:rFonts w:eastAsia="Times New Roman" w:cs="Arial"/>
+          <w:sz w:val="25"/>
+          <w:szCs w:val="25"/>
+        </w:rPr>
+        <w:t xml:space="preserve"> model was a </w:t>
+      </w:r>
+      <w:r>
+        <w:rPr>
+          <w:rFonts w:eastAsia="Times New Roman" w:cs="Arial"/>
+          <w:sz w:val="25"/>
+          <w:szCs w:val="25"/>
+        </w:rPr>
+        <w:t>Ridge</w:t>
+      </w:r>
+      <w:r>
+        <w:rPr>
+          <w:rFonts w:eastAsia="Times New Roman" w:cs="Arial"/>
+          <w:sz w:val="25"/>
+          <w:szCs w:val="25"/>
+        </w:rPr>
+        <w:t xml:space="preserve"> regression on all the variables in the data set.  We utilized the </w:t>
+      </w:r>
+      <w:proofErr w:type="spellStart"/>
+      <w:r>
+        <w:rPr>
+          <w:rFonts w:eastAsia="Times New Roman" w:cs="Arial"/>
+          <w:sz w:val="25"/>
+          <w:szCs w:val="25"/>
+        </w:rPr>
+        <w:t>glmnet</w:t>
+      </w:r>
+      <w:proofErr w:type="spellEnd"/>
+      <w:r>
+        <w:rPr>
+          <w:rFonts w:eastAsia="Times New Roman" w:cs="Arial"/>
+          <w:sz w:val="25"/>
+          <w:szCs w:val="25"/>
+        </w:rPr>
+        <w:t xml:space="preserve"> library with a min lambda ratio of .00005 and 2500 different lambda iterations.  While applying max in sample accuracy as our stopping criteria, the model performance   </w:t>
+      </w:r>
+    </w:p>
+    <w:p>
+      <w:pPr>
+        <w:rPr>
+          <w:rFonts w:eastAsia="Times New Roman" w:cs="Arial"/>
+          <w:sz w:val="25"/>
+          <w:szCs w:val="25"/>
+        </w:rPr>
+      </w:pPr>
+    </w:p>
+    <w:p>
+      <w:pPr>
+        <w:rPr>
+          <w:rFonts w:eastAsia="Times New Roman" w:cs="Arial"/>
+          <w:sz w:val="25"/>
+          <w:szCs w:val="25"/>
+        </w:rPr>
+      </w:pPr>
+      <w:r>
+        <w:rPr>
+          <w:rFonts w:eastAsia="Times New Roman" w:cs="Arial"/>
+          <w:sz w:val="25"/>
+          <w:szCs w:val="25"/>
+        </w:rPr>
+        <w:t>Without cross validating, the model had a training set average MSE</w:t>
+      </w:r>
+      <w:r>
+        <w:rPr>
+          <w:rFonts w:eastAsia="Times New Roman" w:cs="Arial"/>
+          <w:sz w:val="25"/>
+          <w:szCs w:val="25"/>
+        </w:rPr>
+        <w:t xml:space="preserve"> of .036</w:t>
+      </w:r>
+      <w:r>
+        <w:rPr>
+          <w:rFonts w:eastAsia="Times New Roman" w:cs="Arial"/>
+          <w:sz w:val="25"/>
+          <w:szCs w:val="25"/>
+        </w:rPr>
+        <w:t xml:space="preserve"> on the log scale data. On the </w:t>
+      </w:r>
+      <w:r>
+        <w:rPr>
+          <w:rFonts w:eastAsia="Times New Roman" w:cs="Arial"/>
+          <w:sz w:val="25"/>
+          <w:szCs w:val="25"/>
+        </w:rPr>
+        <w:t>2300</w:t>
+      </w:r>
+      <w:r>
+        <w:rPr>
+          <w:rFonts w:eastAsia="Times New Roman" w:cs="Arial"/>
+          <w:sz w:val="25"/>
+          <w:szCs w:val="25"/>
+          <w:vertAlign w:val="superscript"/>
+        </w:rPr>
+        <w:t>th</w:t>
+      </w:r>
+      <w:r>
+        <w:rPr>
+          <w:rFonts w:eastAsia="Times New Roman" w:cs="Arial"/>
+          <w:sz w:val="25"/>
+          <w:szCs w:val="25"/>
+        </w:rPr>
+        <w:t xml:space="preserve"> lambda iteration.  The top 10 coefficients used in that model are shown below.</w:t>
+      </w:r>
+    </w:p>
+    <w:p>
+      <w:pPr>
+        <w:rPr>
+          <w:rFonts w:eastAsia="Times New Roman" w:cs="Arial"/>
+          <w:sz w:val="25"/>
+          <w:szCs w:val="25"/>
+        </w:rPr>
+      </w:pPr>
+    </w:p>
+    <w:p>
+      <w:pPr>
+        <w:jc w:val="center"/>
+        <w:rPr>
+          <w:rFonts w:eastAsia="Times New Roman" w:cs="Arial"/>
+          <w:sz w:val="25"/>
+          <w:szCs w:val="25"/>
+        </w:rPr>
+      </w:pPr>
+      <w:r>
+        <w:rPr>
+          <w:rFonts w:eastAsia="Times New Roman" w:cs="Arial"/>
+          <w:noProof/>
+          <w:sz w:val="25"/>
+          <w:szCs w:val="25"/>
+        </w:rPr>
+        <w:drawing>
+          <wp:inline distT="0" distB="0" distL="0" distR="0" wp14:anchorId="056AA5B5" wp14:editId="6763B6BE">
+            <wp:extent cx="5181600" cy="3165847"/>
+            <wp:effectExtent l="0" t="0" r="0" b="0"/>
+            <wp:docPr id="20" name="Picture 20"/>
+            <wp:cNvGraphicFramePr>
+              <a:graphicFrameLocks xmlns:a="http://schemas.openxmlformats.org/drawingml/2006/main" noChangeAspect="1"/>
+            </wp:cNvGraphicFramePr>
+            <a:graphic xmlns:a="http://schemas.openxmlformats.org/drawingml/2006/main">
+              <a:graphicData uri="http://schemas.openxmlformats.org/drawingml/2006/picture">
+                <pic:pic xmlns:pic="http://schemas.openxmlformats.org/drawingml/2006/picture">
+                  <pic:nvPicPr>
+                    <pic:cNvPr id="15" name="Screen Shot 2018-02-12 at 2.52.35 PM.png"/>
+                    <pic:cNvPicPr/>
+                  </pic:nvPicPr>
+                  <pic:blipFill>
+                    <a:blip r:embed="rId23">
+                      <a:extLst>
+                        <a:ext uri="{28A0092B-C50C-407E-A947-70E740481C1C}">
+                          <a14:useLocalDpi xmlns:a14="http://schemas.microsoft.com/office/drawing/2010/main" val="0"/>
+                        </a:ext>
+                      </a:extLst>
+                    </a:blip>
+                    <a:stretch>
+                      <a:fillRect/>
+                    </a:stretch>
+                  </pic:blipFill>
+                  <pic:spPr bwMode="auto">
+                    <a:xfrm>
+                      <a:off x="0" y="0"/>
+                      <a:ext cx="5191674" cy="3172002"/>
+                    </a:xfrm>
+                    <a:prstGeom prst="rect">
+                      <a:avLst/>
+                    </a:prstGeom>
+                    <a:ln>
+                      <a:noFill/>
+                    </a:ln>
+                    <a:extLst>
+                      <a:ext uri="{53640926-AAD7-44D8-BBD7-CCE9431645EC}">
+                        <a14:shadowObscured xmlns:a14="http://schemas.microsoft.com/office/drawing/2010/main"/>
+                      </a:ext>
+                    </a:extLst>
+                  </pic:spPr>
+                </pic:pic>
+              </a:graphicData>
+            </a:graphic>
+          </wp:inline>
+        </w:drawing>
+      </w:r>
+    </w:p>
+    <w:p>
+      <w:pPr>
+        <w:rPr>
+          <w:rFonts w:eastAsia="Times New Roman" w:cs="Arial"/>
+          <w:sz w:val="25"/>
+          <w:szCs w:val="25"/>
+        </w:rPr>
+      </w:pPr>
+    </w:p>
+    <w:p>
+      <w:pPr>
+        <w:rPr>
+          <w:rFonts w:eastAsia="Times New Roman" w:cs="Arial"/>
+          <w:sz w:val="25"/>
+          <w:szCs w:val="25"/>
+        </w:rPr>
+      </w:pPr>
+      <w:r>
+        <w:rPr>
+          <w:rFonts w:eastAsia="Times New Roman" w:cs="Arial"/>
+          <w:sz w:val="25"/>
+          <w:szCs w:val="25"/>
+        </w:rPr>
+        <w:t>And the model of coefficient fallout as lambda is increased is also shown below.</w:t>
+      </w:r>
+    </w:p>
+    <w:p>
+      <w:pPr>
+        <w:rPr>
+          <w:rFonts w:eastAsia="Times New Roman" w:cs="Arial"/>
+          <w:sz w:val="25"/>
+          <w:szCs w:val="25"/>
+        </w:rPr>
+      </w:pPr>
+    </w:p>
+    <w:p>
+      <w:pPr>
+        <w:jc w:val="center"/>
+        <w:rPr>
+          <w:rFonts w:eastAsia="Times New Roman" w:cs="Arial"/>
+          <w:sz w:val="25"/>
+          <w:szCs w:val="25"/>
+        </w:rPr>
+      </w:pPr>
+      <w:r>
+        <w:rPr>
+          <w:rFonts w:eastAsia="Times New Roman" w:cs="Arial"/>
+          <w:noProof/>
+          <w:sz w:val="25"/>
+          <w:szCs w:val="25"/>
+        </w:rPr>
+        <w:drawing>
+          <wp:inline distT="0" distB="0" distL="0" distR="0" wp14:anchorId="77667462" wp14:editId="308BB9E1">
+            <wp:extent cx="4626953" cy="2890744"/>
+            <wp:effectExtent l="0" t="0" r="0" b="5080"/>
+            <wp:docPr id="21" name="Picture 21"/>
+            <wp:cNvGraphicFramePr>
+              <a:graphicFrameLocks xmlns:a="http://schemas.openxmlformats.org/drawingml/2006/main" noChangeAspect="1"/>
+            </wp:cNvGraphicFramePr>
+            <a:graphic xmlns:a="http://schemas.openxmlformats.org/drawingml/2006/main">
+              <a:graphicData uri="http://schemas.openxmlformats.org/drawingml/2006/picture">
+                <pic:pic xmlns:pic="http://schemas.openxmlformats.org/drawingml/2006/picture">
+                  <pic:nvPicPr>
+                    <pic:cNvPr id="16" name="Screen Shot 2018-02-12 at 2.55.48 PM.png"/>
+                    <pic:cNvPicPr/>
+                  </pic:nvPicPr>
+                  <pic:blipFill>
+                    <a:blip r:embed="rId24">
+                      <a:extLst>
+                        <a:ext uri="{28A0092B-C50C-407E-A947-70E740481C1C}">
+                          <a14:useLocalDpi xmlns:a14="http://schemas.microsoft.com/office/drawing/2010/main" val="0"/>
+                        </a:ext>
+                      </a:extLst>
+                    </a:blip>
+                    <a:stretch>
+                      <a:fillRect/>
+                    </a:stretch>
+                  </pic:blipFill>
+                  <pic:spPr>
+                    <a:xfrm>
+                      <a:off x="0" y="0"/>
+                      <a:ext cx="4626953" cy="2890744"/>
+                    </a:xfrm>
+                    <a:prstGeom prst="rect">
+                      <a:avLst/>
+                    </a:prstGeom>
+                  </pic:spPr>
+                </pic:pic>
+              </a:graphicData>
+            </a:graphic>
+          </wp:inline>
+        </w:drawing>
+      </w:r>
+    </w:p>
+    <w:p>
+      <w:pPr>
+        <w:rPr>
+          <w:rFonts w:eastAsia="Times New Roman" w:cs="Arial"/>
+          <w:sz w:val="25"/>
+          <w:szCs w:val="25"/>
+        </w:rPr>
+      </w:pPr>
+    </w:p>
+    <w:p>
+      <w:pPr>
+        <w:rPr>
+          <w:rFonts w:eastAsia="Times New Roman" w:cs="Arial"/>
+          <w:sz w:val="25"/>
+          <w:szCs w:val="25"/>
+        </w:rPr>
+      </w:pPr>
+      <w:r>
+        <w:rPr>
+          <w:rFonts w:eastAsia="Times New Roman" w:cs="Arial"/>
+          <w:sz w:val="25"/>
+          <w:szCs w:val="25"/>
+        </w:rPr>
+        <w:t xml:space="preserve">Using a </w:t>
+      </w:r>
+      <w:proofErr w:type="gramStart"/>
+      <w:r>
+        <w:rPr>
+          <w:rFonts w:eastAsia="Times New Roman" w:cs="Arial"/>
+          <w:sz w:val="25"/>
+          <w:szCs w:val="25"/>
+        </w:rPr>
+        <w:t>10 fold</w:t>
+      </w:r>
+      <w:proofErr w:type="gramEnd"/>
+      <w:r>
+        <w:rPr>
+          <w:rFonts w:eastAsia="Times New Roman" w:cs="Arial"/>
+          <w:sz w:val="25"/>
+          <w:szCs w:val="25"/>
+        </w:rPr>
+        <w:t xml:space="preserve"> cross validated version of the same </w:t>
+      </w:r>
+      <w:proofErr w:type="spellStart"/>
+      <w:r>
+        <w:rPr>
+          <w:rFonts w:eastAsia="Times New Roman" w:cs="Arial"/>
+          <w:sz w:val="25"/>
+          <w:szCs w:val="25"/>
+        </w:rPr>
+        <w:t>glmnet</w:t>
+      </w:r>
+      <w:proofErr w:type="spellEnd"/>
+      <w:r>
+        <w:rPr>
+          <w:rFonts w:eastAsia="Times New Roman" w:cs="Arial"/>
+          <w:sz w:val="25"/>
+          <w:szCs w:val="25"/>
+        </w:rPr>
+        <w:t xml:space="preserve"> model as shown (where cross validation was used as the optimization criteria)</w:t>
+      </w:r>
+      <w:r>
+        <w:rPr>
+          <w:rFonts w:eastAsia="Times New Roman" w:cs="Arial"/>
+          <w:sz w:val="25"/>
+          <w:szCs w:val="25"/>
+        </w:rPr>
+        <w:t xml:space="preserve">. </w:t>
+      </w:r>
+      <w:r>
+        <w:rPr>
+          <w:rFonts w:eastAsia="Times New Roman" w:cs="Arial"/>
+          <w:sz w:val="25"/>
+          <w:szCs w:val="25"/>
+        </w:rPr>
+        <w:t xml:space="preserve"> </w:t>
+      </w:r>
+      <w:r>
+        <w:rPr>
+          <w:rFonts w:eastAsia="Times New Roman" w:cs="Arial"/>
+          <w:sz w:val="25"/>
+          <w:szCs w:val="25"/>
+        </w:rPr>
+        <w:t xml:space="preserve">The </w:t>
+      </w:r>
+      <w:proofErr w:type="spellStart"/>
+      <w:r>
+        <w:rPr>
+          <w:rFonts w:eastAsia="Times New Roman" w:cs="Arial"/>
+          <w:sz w:val="25"/>
+          <w:szCs w:val="25"/>
+        </w:rPr>
+        <w:t>coefficents</w:t>
+      </w:r>
+      <w:proofErr w:type="spellEnd"/>
+      <w:r>
+        <w:rPr>
+          <w:rFonts w:eastAsia="Times New Roman" w:cs="Arial"/>
+          <w:sz w:val="25"/>
+          <w:szCs w:val="25"/>
+        </w:rPr>
+        <w:t xml:space="preserve"> utilized in the cross validated model were notably </w:t>
+      </w:r>
+      <w:proofErr w:type="spellStart"/>
+      <w:r>
+        <w:rPr>
+          <w:rFonts w:eastAsia="Times New Roman" w:cs="Arial"/>
+          <w:sz w:val="25"/>
+          <w:szCs w:val="25"/>
+        </w:rPr>
+        <w:t>diffirent</w:t>
+      </w:r>
+      <w:proofErr w:type="spellEnd"/>
+      <w:r>
+        <w:rPr>
+          <w:rFonts w:eastAsia="Times New Roman" w:cs="Arial"/>
+          <w:sz w:val="25"/>
+          <w:szCs w:val="25"/>
+        </w:rPr>
+        <w:t xml:space="preserve"> then the standard Ridge model.</w:t>
+      </w:r>
+    </w:p>
+    <w:p>
+      <w:pPr>
+        <w:rPr>
+          <w:rFonts w:eastAsia="Times New Roman" w:cs="Arial"/>
+          <w:sz w:val="25"/>
+          <w:szCs w:val="25"/>
+        </w:rPr>
+      </w:pPr>
+    </w:p>
+    <w:p>
+      <w:pPr>
+        <w:rPr>
+          <w:rFonts w:eastAsia="Times New Roman" w:cs="Arial"/>
+          <w:sz w:val="25"/>
+          <w:szCs w:val="25"/>
+        </w:rPr>
+      </w:pPr>
+      <w:r>
+        <w:rPr>
+          <w:rFonts w:eastAsia="Times New Roman" w:cs="Arial"/>
+          <w:noProof/>
+          <w:sz w:val="25"/>
+          <w:szCs w:val="25"/>
+        </w:rPr>
+        <w:lastRenderedPageBreak/>
+        <w:drawing>
+          <wp:inline distT="0" distB="0" distL="0" distR="0" wp14:anchorId="7B66C453" wp14:editId="3086B152">
+            <wp:extent cx="5799843" cy="2326747"/>
+            <wp:effectExtent l="0" t="0" r="4445" b="0"/>
+            <wp:docPr id="22" name="Picture 22"/>
+            <wp:cNvGraphicFramePr>
+              <a:graphicFrameLocks xmlns:a="http://schemas.openxmlformats.org/drawingml/2006/main" noChangeAspect="1"/>
+            </wp:cNvGraphicFramePr>
+            <a:graphic xmlns:a="http://schemas.openxmlformats.org/drawingml/2006/main">
+              <a:graphicData uri="http://schemas.openxmlformats.org/drawingml/2006/picture">
+                <pic:pic xmlns:pic="http://schemas.openxmlformats.org/drawingml/2006/picture">
+                  <pic:nvPicPr>
+                    <pic:cNvPr id="17" name="Screen Shot 2018-02-12 at 2.56.56 PM.png"/>
+                    <pic:cNvPicPr/>
+                  </pic:nvPicPr>
+                  <pic:blipFill>
+                    <a:blip r:embed="rId25">
+                      <a:extLst>
+                        <a:ext uri="{28A0092B-C50C-407E-A947-70E740481C1C}">
+                          <a14:useLocalDpi xmlns:a14="http://schemas.microsoft.com/office/drawing/2010/main" val="0"/>
+                        </a:ext>
+                      </a:extLst>
+                    </a:blip>
+                    <a:stretch>
+                      <a:fillRect/>
+                    </a:stretch>
+                  </pic:blipFill>
+                  <pic:spPr>
+                    <a:xfrm>
+                      <a:off x="0" y="0"/>
+                      <a:ext cx="5799843" cy="2326747"/>
+                    </a:xfrm>
+                    <a:prstGeom prst="rect">
+                      <a:avLst/>
+                    </a:prstGeom>
+                  </pic:spPr>
+                </pic:pic>
+              </a:graphicData>
+            </a:graphic>
+          </wp:inline>
+        </w:drawing>
+      </w:r>
+    </w:p>
+    <w:p>
+      <w:pPr>
+        <w:rPr>
+          <w:rFonts w:eastAsia="Times New Roman" w:cs="Arial"/>
+          <w:sz w:val="25"/>
+          <w:szCs w:val="25"/>
+        </w:rPr>
+      </w:pPr>
+    </w:p>
+    <w:p>
+      <w:pPr>
+        <w:rPr>
+          <w:rFonts w:eastAsia="Times New Roman" w:cs="Arial"/>
+          <w:sz w:val="25"/>
+          <w:szCs w:val="25"/>
+        </w:rPr>
+      </w:pPr>
+      <w:r>
+        <w:rPr>
+          <w:rFonts w:eastAsia="Times New Roman" w:cs="Arial"/>
+          <w:sz w:val="25"/>
+          <w:szCs w:val="25"/>
+        </w:rPr>
+        <w:t>And the M</w:t>
+      </w:r>
+      <w:r>
+        <w:rPr>
+          <w:rFonts w:eastAsia="Times New Roman" w:cs="Arial"/>
+          <w:sz w:val="25"/>
+          <w:szCs w:val="25"/>
+        </w:rPr>
+        <w:t>SE/Lambda curve shows that Ridge regression required much more iterations to converge on a more reliable model then LASSO, however our min MSE with a</w:t>
+      </w:r>
+      <w:r>
+        <w:rPr>
+          <w:rFonts w:eastAsia="Times New Roman" w:cs="Arial"/>
+          <w:sz w:val="25"/>
+          <w:szCs w:val="25"/>
+        </w:rPr>
+        <w:t xml:space="preserve"> cross validated LASSO was .079</w:t>
+      </w:r>
+      <w:r>
+        <w:rPr>
+          <w:rFonts w:eastAsia="Times New Roman" w:cs="Arial"/>
+          <w:sz w:val="25"/>
+          <w:szCs w:val="25"/>
+        </w:rPr>
+        <w:t xml:space="preserve"> (significantly </w:t>
+      </w:r>
+      <w:r>
+        <w:rPr>
+          <w:rFonts w:eastAsia="Times New Roman" w:cs="Arial"/>
+          <w:sz w:val="25"/>
+          <w:szCs w:val="25"/>
+        </w:rPr>
+        <w:t>higher</w:t>
+      </w:r>
+      <w:r>
+        <w:rPr>
+          <w:rFonts w:eastAsia="Times New Roman" w:cs="Arial"/>
+          <w:sz w:val="25"/>
+          <w:szCs w:val="25"/>
+        </w:rPr>
+        <w:t xml:space="preserve"> </w:t>
+      </w:r>
+      <w:proofErr w:type="spellStart"/>
+      <w:r>
+        <w:rPr>
+          <w:rFonts w:eastAsia="Times New Roman" w:cs="Arial"/>
+          <w:sz w:val="25"/>
+          <w:szCs w:val="25"/>
+        </w:rPr>
+        <w:t>then</w:t>
+      </w:r>
+      <w:proofErr w:type="spellEnd"/>
+      <w:r>
+        <w:rPr>
+          <w:rFonts w:eastAsia="Times New Roman" w:cs="Arial"/>
+          <w:sz w:val="25"/>
+          <w:szCs w:val="25"/>
+        </w:rPr>
+        <w:t xml:space="preserve"> with the LASSO model)</w:t>
+      </w:r>
+    </w:p>
+    <w:p>
+      <w:pPr>
+        <w:rPr>
+          <w:rFonts w:eastAsia="Times New Roman" w:cs="Arial"/>
+          <w:sz w:val="25"/>
+          <w:szCs w:val="25"/>
+        </w:rPr>
+      </w:pPr>
+    </w:p>
+    <w:p>
+      <w:pPr>
+        <w:jc w:val="center"/>
+        <w:rPr>
+          <w:rFonts w:eastAsia="Times New Roman" w:cs="Arial"/>
+          <w:sz w:val="25"/>
+          <w:szCs w:val="25"/>
+        </w:rPr>
+      </w:pPr>
+      <w:r>
+        <w:rPr>
+          <w:rFonts w:eastAsia="Times New Roman" w:cs="Arial"/>
+          <w:noProof/>
+          <w:sz w:val="25"/>
+          <w:szCs w:val="25"/>
+        </w:rPr>
+        <w:drawing>
+          <wp:inline distT="0" distB="0" distL="0" distR="0" wp14:anchorId="3A4D525C" wp14:editId="435D5668">
+            <wp:extent cx="4990039" cy="3216014"/>
+            <wp:effectExtent l="0" t="0" r="1270" b="0"/>
+            <wp:docPr id="23" name="Picture 23"/>
+            <wp:cNvGraphicFramePr>
+              <a:graphicFrameLocks xmlns:a="http://schemas.openxmlformats.org/drawingml/2006/main" noChangeAspect="1"/>
+            </wp:cNvGraphicFramePr>
+            <a:graphic xmlns:a="http://schemas.openxmlformats.org/drawingml/2006/main">
+              <a:graphicData uri="http://schemas.openxmlformats.org/drawingml/2006/picture">
+                <pic:pic xmlns:pic="http://schemas.openxmlformats.org/drawingml/2006/picture">
+                  <pic:nvPicPr>
+                    <pic:cNvPr id="18" name="Screen Shot 2018-02-12 at 2.57.47 PM.png"/>
+                    <pic:cNvPicPr/>
+                  </pic:nvPicPr>
+                  <pic:blipFill>
+                    <a:blip r:embed="rId26">
+                      <a:extLst>
+                        <a:ext uri="{28A0092B-C50C-407E-A947-70E740481C1C}">
+                          <a14:useLocalDpi xmlns:a14="http://schemas.microsoft.com/office/drawing/2010/main" val="0"/>
+                        </a:ext>
+                      </a:extLst>
+                    </a:blip>
+                    <a:stretch>
+                      <a:fillRect/>
+                    </a:stretch>
+                  </pic:blipFill>
+                  <pic:spPr>
+                    <a:xfrm>
+                      <a:off x="0" y="0"/>
+                      <a:ext cx="4990039" cy="3216014"/>
+                    </a:xfrm>
+                    <a:prstGeom prst="rect">
+                      <a:avLst/>
+                    </a:prstGeom>
+                  </pic:spPr>
+                </pic:pic>
+              </a:graphicData>
+            </a:graphic>
+          </wp:inline>
+        </w:drawing>
+      </w:r>
+    </w:p>
+    <w:p>
+      <w:pPr>
+        <w:rPr>
+          <w:rFonts w:eastAsia="Times New Roman" w:cs="Arial"/>
+          <w:sz w:val="25"/>
+          <w:szCs w:val="25"/>
+        </w:rPr>
+      </w:pPr>
+      <w:bookmarkStart w:id="0" w:name="_GoBack"/>
+      <w:bookmarkEnd w:id="0"/>
     </w:p>
     <w:sectPr>
       <w:pgSz w:w="12240" w:h="15840"/>

</xml_diff>

<commit_message>
added submission.docx so it could be uploaded to document editor
</commit_message>
<xml_diff>
--- a/submission/submission.docx
+++ b/submission/submission.docx
@@ -5691,6 +5691,75 @@
                     <a:xfrm>
                       <a:off x="0" y="0"/>
                       <a:ext cx="4990039" cy="3216014"/>
+                    </a:xfrm>
+                    <a:prstGeom prst="rect">
+                      <a:avLst/>
+                    </a:prstGeom>
+                  </pic:spPr>
+                </pic:pic>
+              </a:graphicData>
+            </a:graphic>
+          </wp:inline>
+        </w:drawing>
+      </w:r>
+    </w:p>
+    <w:p>
+      <w:pPr>
+        <w:jc w:val="center"/>
+        <w:rPr>
+          <w:rFonts w:eastAsia="Times New Roman" w:cs="Arial"/>
+          <w:sz w:val="25"/>
+          <w:szCs w:val="25"/>
+        </w:rPr>
+      </w:pPr>
+    </w:p>
+    <w:p>
+      <w:pPr>
+        <w:jc w:val="center"/>
+        <w:rPr>
+          <w:rFonts w:eastAsia="Times New Roman" w:cs="Arial"/>
+          <w:sz w:val="25"/>
+          <w:szCs w:val="25"/>
+        </w:rPr>
+      </w:pPr>
+      <w:r>
+        <w:rPr>
+          <w:rFonts w:eastAsia="Times New Roman" w:cs="Arial"/>
+          <w:noProof/>
+          <w:sz w:val="25"/>
+          <w:szCs w:val="25"/>
+        </w:rPr>
+        <w:drawing>
+          <wp:inline distT="0" distB="0" distL="0" distR="0">
+            <wp:extent cx="6858000" cy="942975"/>
+            <wp:effectExtent l="0" t="0" r="0" b="0"/>
+            <wp:docPr id="32" name="Picture 32"/>
+            <wp:cNvGraphicFramePr>
+              <a:graphicFrameLocks xmlns:a="http://schemas.openxmlformats.org/drawingml/2006/main" noChangeAspect="1"/>
+            </wp:cNvGraphicFramePr>
+            <a:graphic xmlns:a="http://schemas.openxmlformats.org/drawingml/2006/main">
+              <a:graphicData uri="http://schemas.openxmlformats.org/drawingml/2006/picture">
+                <pic:pic xmlns:pic="http://schemas.openxmlformats.org/drawingml/2006/picture">
+                  <pic:nvPicPr>
+                    <pic:cNvPr id="32" name="Screen Shot 2018-02-12 at 4.02.26 PM.png"/>
+                    <pic:cNvPicPr/>
+                  </pic:nvPicPr>
+                  <pic:blipFill>
+                    <a:blip r:embed="rId27">
+                      <a:extLst>
+                        <a:ext uri="{28A0092B-C50C-407E-A947-70E740481C1C}">
+                          <a14:useLocalDpi xmlns:a14="http://schemas.microsoft.com/office/drawing/2010/main" val="0"/>
+                        </a:ext>
+                      </a:extLst>
+                    </a:blip>
+                    <a:stretch>
+                      <a:fillRect/>
+                    </a:stretch>
+                  </pic:blipFill>
+                  <pic:spPr>
+                    <a:xfrm>
+                      <a:off x="0" y="0"/>
+                      <a:ext cx="6858000" cy="942975"/>
                     </a:xfrm>
                     <a:prstGeom prst="rect">
                       <a:avLst/>

</xml_diff>